<commit_message>
Shorten Tristar v. DGA
</commit_message>
<xml_diff>
--- a/Other_Rights/Other_Rights.docx
+++ b/Other_Rights/Other_Rights.docx
@@ -56,25 +56,23 @@
         <w:t xml:space="preserve">Dooling</w:t>
       </w:r>
     </w:p>
+    <w:bookmarkStart w:id="23" w:name="lawyers-for-the-talent"/>
     <w:p>
       <w:pPr>
         <w:pStyle w:val="Heading1"/>
       </w:pPr>
-      <w:bookmarkStart w:id="20" w:name="lawyers-for-the-talent"/>
       <w:r>
         <w:t xml:space="preserve">Lawyers For The Talent</w:t>
       </w:r>
-      <w:bookmarkEnd w:id="20"/>
-    </w:p>
+    </w:p>
+    <w:bookmarkStart w:id="21" w:name="by-richard-dooling"/>
     <w:p>
       <w:pPr>
         <w:pStyle w:val="Heading6"/>
       </w:pPr>
-      <w:bookmarkStart w:id="21" w:name="by-richard-dooling"/>
       <w:r>
         <w:t xml:space="preserve">by Richard Dooling</w:t>
       </w:r>
-      <w:bookmarkEnd w:id="21"/>
     </w:p>
     <w:p>
       <w:pPr>
@@ -94,7 +92,7 @@
       <w:r>
         <w:t xml:space="preserve"> </w:t>
       </w:r>
-      <w:hyperlink r:id="rId22">
+      <w:hyperlink r:id="rId20">
         <w:r>
           <w:rPr>
             <w:rStyle w:val="Hyperlink"/>
@@ -109,15 +107,15 @@
         <w:t xml:space="preserve">(MIT).</w:t>
       </w:r>
     </w:p>
+    <w:bookmarkEnd w:id="21"/>
+    <w:bookmarkStart w:id="22" w:name="i-disclaim"/>
     <w:p>
       <w:pPr>
         <w:pStyle w:val="Heading2"/>
       </w:pPr>
-      <w:bookmarkStart w:id="23" w:name="i-disclaim"/>
       <w:r>
         <w:t xml:space="preserve">I Disclaim</w:t>
       </w:r>
-      <w:bookmarkEnd w:id="23"/>
     </w:p>
     <w:p>
       <w:pPr>
@@ -229,35 +227,35 @@
         <w:t xml:space="preserve">If you need legal advice, please get a lawyer.</w:t>
       </w:r>
     </w:p>
+    <w:bookmarkEnd w:id="22"/>
+    <w:bookmarkEnd w:id="23"/>
+    <w:bookmarkStart w:id="92" w:name="other-rights"/>
     <w:p>
       <w:pPr>
         <w:pStyle w:val="Heading1"/>
       </w:pPr>
-      <w:bookmarkStart w:id="24" w:name="other-rights"/>
       <w:r>
         <w:t xml:space="preserve">Other Rights</w:t>
       </w:r>
-      <w:bookmarkEnd w:id="24"/>
-    </w:p>
+    </w:p>
+    <w:bookmarkStart w:id="24" w:name="by-richard-dooling-1"/>
     <w:p>
       <w:pPr>
         <w:pStyle w:val="Heading6"/>
       </w:pPr>
-      <w:bookmarkStart w:id="25" w:name="by-richard-dooling-1"/>
       <w:r>
         <w:t xml:space="preserve">by Richard Dooling</w:t>
       </w:r>
-      <w:bookmarkEnd w:id="25"/>
-    </w:p>
+    </w:p>
+    <w:bookmarkEnd w:id="24"/>
+    <w:bookmarkStart w:id="43" w:name="credits"/>
     <w:p>
       <w:pPr>
         <w:pStyle w:val="Heading2"/>
       </w:pPr>
-      <w:bookmarkStart w:id="26" w:name="credits"/>
       <w:r>
         <w:t xml:space="preserve">Credits</w:t>
       </w:r>
-      <w:bookmarkEnd w:id="26"/>
     </w:p>
     <w:p>
       <w:pPr>
@@ -315,7 +313,7 @@
       <w:pPr>
         <w:pStyle w:val="FirstParagraph"/>
       </w:pPr>
-      <w:hyperlink r:id="rId27">
+      <w:hyperlink r:id="rId25">
         <w:r>
           <w:rPr>
             <w:rStyle w:val="Hyperlink"/>
@@ -327,15 +325,14 @@
         <w:t xml:space="preserve">.</w:t>
       </w:r>
     </w:p>
+    <w:bookmarkStart w:id="27" w:name="history-of-credits"/>
     <w:p>
       <w:pPr>
         <w:pStyle w:val="Heading3"/>
       </w:pPr>
-      <w:bookmarkStart w:id="28" w:name="history-of-credits"/>
       <w:r>
         <w:t xml:space="preserve">History of Credits</w:t>
       </w:r>
-      <w:bookmarkEnd w:id="28"/>
     </w:p>
     <w:p>
       <w:pPr>
@@ -429,11 +426,11 @@
       <w:r>
         <w:t xml:space="preserve"> </w:t>
       </w:r>
-      <w:hyperlink r:id="rId29">
+      <w:hyperlink r:id="rId26">
         <w:r>
           <w:rPr>
+            <w:rStyle w:val="Hyperlink"/>
             <w:i/>
-            <w:rStyle w:val="Hyperlink"/>
           </w:rPr>
           <w:t xml:space="preserve">Paramount Productions, Inc. v. Smith</w:t>
         </w:r>
@@ -630,15 +627,15 @@
         <w:t xml:space="preserve">every bit as valuable as cash.</w:t>
       </w:r>
     </w:p>
+    <w:bookmarkEnd w:id="27"/>
+    <w:bookmarkStart w:id="39" w:name="credits-the-talent-guilds"/>
     <w:p>
       <w:pPr>
         <w:pStyle w:val="Heading3"/>
       </w:pPr>
-      <w:bookmarkStart w:id="30" w:name="credits-the-talent-guilds"/>
       <w:r>
         <w:t xml:space="preserve">Credits &amp; The Talent Guilds</w:t>
       </w:r>
-      <w:bookmarkEnd w:id="30"/>
     </w:p>
     <w:p>
       <w:pPr>
@@ -656,7 +653,7 @@
       <w:r>
         <w:t xml:space="preserve"> </w:t>
       </w:r>
-      <w:hyperlink r:id="rId31">
+      <w:hyperlink r:id="rId28">
         <w:r>
           <w:rPr>
             <w:rStyle w:val="Hyperlink"/>
@@ -715,7 +712,7 @@
       <w:r>
         <w:t xml:space="preserve"> </w:t>
       </w:r>
-      <w:hyperlink r:id="rId32">
+      <w:hyperlink r:id="rId29">
         <w:r>
           <w:rPr>
             <w:rStyle w:val="Hyperlink"/>
@@ -815,7 +812,7 @@
       <w:r>
         <w:t xml:space="preserve"> </w:t>
       </w:r>
-      <w:hyperlink r:id="rId33">
+      <w:hyperlink r:id="rId30">
         <w:r>
           <w:rPr>
             <w:rStyle w:val="Hyperlink"/>
@@ -835,7 +832,7 @@
       <w:r>
         <w:t xml:space="preserve"> </w:t>
       </w:r>
-      <w:hyperlink r:id="rId34">
+      <w:hyperlink r:id="rId31">
         <w:r>
           <w:rPr>
             <w:rStyle w:val="Hyperlink"/>
@@ -855,7 +852,7 @@
       <w:r>
         <w:t xml:space="preserve"> </w:t>
       </w:r>
-      <w:hyperlink r:id="rId35">
+      <w:hyperlink r:id="rId32">
         <w:r>
           <w:rPr>
             <w:rStyle w:val="Hyperlink"/>
@@ -875,7 +872,7 @@
       <w:r>
         <w:t xml:space="preserve"> </w:t>
       </w:r>
-      <w:hyperlink r:id="rId36">
+      <w:hyperlink r:id="rId33">
         <w:r>
           <w:rPr>
             <w:rStyle w:val="Hyperlink"/>
@@ -1265,11 +1262,11 @@
       <w:pPr>
         <w:pStyle w:val="FirstParagraph"/>
       </w:pPr>
-      <w:hyperlink r:id="rId37">
+      <w:hyperlink r:id="rId34">
         <w:r>
           <w:rPr>
+            <w:rStyle w:val="Hyperlink"/>
             <w:i/>
-            <w:rStyle w:val="Hyperlink"/>
           </w:rPr>
           <w:t xml:space="preserve">Smithers v. Metro-Goldwyn-Mayer Studios, Inc.</w:t>
         </w:r>
@@ -1290,15 +1287,14 @@
         <w:t xml:space="preserve">.</w:t>
       </w:r>
     </w:p>
+    <w:bookmarkStart w:id="38" w:name="credits-as-entertainment"/>
     <w:p>
       <w:pPr>
         <w:pStyle w:val="Heading4"/>
       </w:pPr>
-      <w:bookmarkStart w:id="38" w:name="credits-as-entertainment"/>
       <w:r>
         <w:t xml:space="preserve">Credits As Entertainment</w:t>
       </w:r>
-      <w:bookmarkEnd w:id="38"/>
     </w:p>
     <w:p>
       <w:pPr>
@@ -1316,11 +1312,11 @@
     </w:p>
     <w:p>
       <w:pPr>
+        <w:numPr>
+          <w:ilvl w:val="0"/>
+          <w:numId w:val="1001"/>
+        </w:numPr>
         <w:pStyle w:val="Compact"/>
-        <w:numPr>
-          <w:numId w:val="1001"/>
-          <w:ilvl w:val="0"/>
-        </w:numPr>
       </w:pPr>
       <w:r>
         <w:t xml:space="preserve">Moose trained to mix concrete and sign complicated insurance forms by</w:t>
@@ -1334,11 +1330,11 @@
       <w:r>
         <w:t xml:space="preserve"> </w:t>
       </w:r>
-      <w:hyperlink r:id="rId39">
+      <w:hyperlink r:id="rId35">
         <w:r>
           <w:rPr>
+            <w:rStyle w:val="Hyperlink"/>
             <w:i/>
-            <w:rStyle w:val="Hyperlink"/>
           </w:rPr>
           <w:t xml:space="preserve">Monty Python and the Holy Grail</w:t>
         </w:r>
@@ -1358,11 +1354,11 @@
     </w:p>
     <w:p>
       <w:pPr>
+        <w:numPr>
+          <w:ilvl w:val="0"/>
+          <w:numId w:val="1001"/>
+        </w:numPr>
         <w:pStyle w:val="Compact"/>
-        <w:numPr>
-          <w:numId w:val="1001"/>
-          <w:ilvl w:val="0"/>
-        </w:numPr>
       </w:pPr>
       <w:r>
         <w:t xml:space="preserve">Ms. Streisand’s clothes from … her closet.</w:t>
@@ -1385,11 +1381,11 @@
     </w:p>
     <w:p>
       <w:pPr>
+        <w:numPr>
+          <w:ilvl w:val="0"/>
+          <w:numId w:val="1001"/>
+        </w:numPr>
         <w:pStyle w:val="Compact"/>
-        <w:numPr>
-          <w:numId w:val="1001"/>
-          <w:ilvl w:val="0"/>
-        </w:numPr>
       </w:pPr>
       <w:r>
         <w:t xml:space="preserve">Worst Boy – Adolph Hitler.</w:t>
@@ -1412,11 +1408,11 @@
     </w:p>
     <w:p>
       <w:pPr>
+        <w:numPr>
+          <w:ilvl w:val="0"/>
+          <w:numId w:val="1001"/>
+        </w:numPr>
         <w:pStyle w:val="Compact"/>
-        <w:numPr>
-          <w:numId w:val="1001"/>
-          <w:ilvl w:val="0"/>
-        </w:numPr>
       </w:pPr>
       <w:r>
         <w:t xml:space="preserve">The Voice – HIMSELF.</w:t>
@@ -1477,7 +1473,7 @@
       <w:r>
         <w:t xml:space="preserve"> </w:t>
       </w:r>
-      <w:hyperlink r:id="rId40">
+      <w:hyperlink r:id="rId36">
         <w:r>
           <w:rPr>
             <w:rStyle w:val="Hyperlink"/>
@@ -1537,7 +1533,7 @@
       <w:r>
         <w:t xml:space="preserve"> </w:t>
       </w:r>
-      <w:hyperlink r:id="rId41">
+      <w:hyperlink r:id="rId37">
         <w:r>
           <w:rPr>
             <w:rStyle w:val="Hyperlink"/>
@@ -1552,15 +1548,16 @@
         <w:t xml:space="preserve">and look up the credits of your favorite star, writer, director or producer.</w:t>
       </w:r>
     </w:p>
+    <w:bookmarkEnd w:id="38"/>
+    <w:bookmarkEnd w:id="39"/>
+    <w:bookmarkStart w:id="42" w:name="possessory-credits"/>
     <w:p>
       <w:pPr>
         <w:pStyle w:val="Heading3"/>
       </w:pPr>
-      <w:bookmarkStart w:id="42" w:name="possessory-credits"/>
       <w:r>
         <w:t xml:space="preserve">Possessory Credits</w:t>
       </w:r>
-      <w:bookmarkEnd w:id="42"/>
     </w:p>
     <w:p>
       <w:pPr>
@@ -1587,7 +1584,7 @@
       <w:r>
         <w:t xml:space="preserve"> </w:t>
       </w:r>
-      <w:hyperlink r:id="rId43">
+      <w:hyperlink r:id="rId40">
         <w:r>
           <w:rPr>
             <w:rStyle w:val="Hyperlink"/>
@@ -1646,7 +1643,7 @@
       <w:r>
         <w:t xml:space="preserve"> </w:t>
       </w:r>
-      <w:hyperlink r:id="rId43">
+      <w:hyperlink r:id="rId40">
         <w:r>
           <w:rPr>
             <w:rStyle w:val="Hyperlink"/>
@@ -1678,7 +1675,7 @@
       <w:r>
         <w:t xml:space="preserve"> </w:t>
       </w:r>
-      <w:hyperlink r:id="rId44">
+      <w:hyperlink r:id="rId41">
         <w:r>
           <w:rPr>
             <w:rStyle w:val="Hyperlink"/>
@@ -1716,38 +1713,38 @@
         <w:t xml:space="preserve">if an artist doesn’t want credit?</w:t>
       </w:r>
     </w:p>
+    <w:bookmarkEnd w:id="42"/>
+    <w:bookmarkEnd w:id="43"/>
+    <w:bookmarkStart w:id="54" w:name="king-v.-innovation-books"/>
     <w:p>
       <w:pPr>
         <w:pStyle w:val="Heading2"/>
       </w:pPr>
-      <w:bookmarkStart w:id="45" w:name="king-v.-innovation-books"/>
       <w:r>
         <w:rPr>
           <w:i/>
         </w:rPr>
         <w:t xml:space="preserve">King v. Innovation Books</w:t>
       </w:r>
-      <w:bookmarkEnd w:id="45"/>
-    </w:p>
+    </w:p>
+    <w:bookmarkStart w:id="46" w:name="Xec8936dc68d7208bfa8b18880fd54df5f10b7df"/>
     <w:p>
       <w:pPr>
         <w:pStyle w:val="Heading6"/>
       </w:pPr>
-      <w:bookmarkStart w:id="46" w:name="united-states-court-of-appeals-2nd-circuit-1992"/>
       <w:r>
         <w:t xml:space="preserve">United States Court of Appeals 2nd Circuit (1992)</w:t>
       </w:r>
-      <w:bookmarkEnd w:id="46"/>
-    </w:p>
-    <w:p>
-      <w:pPr>
+    </w:p>
+    <w:p>
+      <w:pPr>
+        <w:numPr>
+          <w:ilvl w:val="0"/>
+          <w:numId w:val="1002"/>
+        </w:numPr>
         <w:pStyle w:val="Compact"/>
-        <w:numPr>
-          <w:numId w:val="1002"/>
-          <w:ilvl w:val="0"/>
-        </w:numPr>
-      </w:pPr>
-      <w:hyperlink r:id="rId47">
+      </w:pPr>
+      <w:hyperlink r:id="rId44">
         <w:r>
           <w:rPr>
             <w:rStyle w:val="Hyperlink"/>
@@ -1758,13 +1755,13 @@
     </w:p>
     <w:p>
       <w:pPr>
+        <w:numPr>
+          <w:ilvl w:val="0"/>
+          <w:numId w:val="1002"/>
+        </w:numPr>
         <w:pStyle w:val="Compact"/>
-        <w:numPr>
-          <w:numId w:val="1002"/>
-          <w:ilvl w:val="0"/>
-        </w:numPr>
-      </w:pPr>
-      <w:hyperlink r:id="rId48">
+      </w:pPr>
+      <w:hyperlink r:id="rId45">
         <w:r>
           <w:rPr>
             <w:rStyle w:val="Hyperlink"/>
@@ -1987,15 +1984,15 @@
         <w:t xml:space="preserve">credit.</w:t>
       </w:r>
     </w:p>
+    <w:bookmarkEnd w:id="46"/>
+    <w:bookmarkStart w:id="47" w:name="background"/>
     <w:p>
       <w:pPr>
         <w:pStyle w:val="Heading3"/>
       </w:pPr>
-      <w:bookmarkStart w:id="49" w:name="background"/>
       <w:r>
         <w:t xml:space="preserve">Background</w:t>
       </w:r>
-      <w:bookmarkEnd w:id="49"/>
     </w:p>
     <w:p>
       <w:pPr>
@@ -2083,22 +2080,22 @@
     <w:p>
       <w:pPr>
         <w:numPr>
+          <w:ilvl w:val="0"/>
           <w:numId w:val="1003"/>
+        </w:numPr>
+      </w:pPr>
+      <w:r>
+        <w:t xml:space="preserve">to write film treatments and scripts and other dialogue versions of all descriptions of the Short Story and at all times to add to,take from, use, alter, adapt … and change the Short Story and the title, characters, plot, theme, dialogue, sequences and situations thereof. . .</w:t>
+      </w:r>
+    </w:p>
+    <w:p>
+      <w:pPr>
+        <w:numPr>
           <w:ilvl w:val="0"/>
+          <w:numId w:val="1003"/>
         </w:numPr>
       </w:pPr>
       <w:r>
-        <w:t xml:space="preserve">to write film treatments and scripts and other dialogue versions of all descriptions of the Short Story and at all times to add to,take from, use, alter, adapt … and change the Short Story and the title, characters, plot, theme, dialogue, sequences and situations thereof. . .</w:t>
-      </w:r>
-    </w:p>
-    <w:p>
-      <w:pPr>
-        <w:numPr>
-          <w:numId w:val="1003"/>
-          <w:ilvl w:val="0"/>
-        </w:numPr>
-      </w:pPr>
-      <w:r>
         <w:t xml:space="preserve">to make or produce films of all kinds … incorporating or based</w:t>
       </w:r>
       <w:r>
@@ -2772,25 +2769,24 @@
         <w:t xml:space="preserve">credit.</w:t>
       </w:r>
     </w:p>
+    <w:bookmarkEnd w:id="47"/>
+    <w:bookmarkStart w:id="52" w:name="discussion"/>
     <w:p>
       <w:pPr>
         <w:pStyle w:val="Heading3"/>
       </w:pPr>
-      <w:bookmarkStart w:id="50" w:name="discussion"/>
       <w:r>
         <w:t xml:space="preserve">DISCUSSION</w:t>
       </w:r>
-      <w:bookmarkEnd w:id="50"/>
-    </w:p>
+    </w:p>
+    <w:bookmarkStart w:id="50" w:name="i.-likelihood-of-success-on-the-merits"/>
     <w:p>
       <w:pPr>
         <w:pStyle w:val="Heading4"/>
       </w:pPr>
-      <w:bookmarkStart w:id="51" w:name="i.-likelihood-of-success-on-the-merits"/>
       <w:r>
         <w:t xml:space="preserve">I. Likelihood of Success on the Merits</w:t>
       </w:r>
-      <w:bookmarkEnd w:id="51"/>
     </w:p>
     <w:p>
       <w:pPr>
@@ -2871,25 +2867,25 @@
       <w:r>
         <w:t xml:space="preserve"> </w:t>
       </w:r>
-      <w:hyperlink r:id="rId52">
+      <w:hyperlink r:id="rId48">
         <w:r>
           <w:rPr>
+            <w:rStyle w:val="Hyperlink"/>
             <w:i/>
-            <w:rStyle w:val="Hyperlink"/>
           </w:rPr>
           <w:t xml:space="preserve">Gilliam v.</w:t>
         </w:r>
         <w:r>
           <w:rPr>
+            <w:rStyle w:val="Hyperlink"/>
             <w:i/>
-            <w:rStyle w:val="Hyperlink"/>
           </w:rPr>
           <w:t xml:space="preserve"> </w:t>
         </w:r>
         <w:r>
           <w:rPr>
+            <w:rStyle w:val="Hyperlink"/>
             <w:i/>
-            <w:rStyle w:val="Hyperlink"/>
           </w:rPr>
           <w:t xml:space="preserve">ABC, Inc.</w:t>
         </w:r>
@@ -3518,11 +3514,11 @@
       <w:r>
         <w:t xml:space="preserve"> </w:t>
       </w:r>
-      <w:hyperlink r:id="rId53">
+      <w:hyperlink r:id="rId49">
         <w:r>
           <w:rPr>
+            <w:rStyle w:val="Hyperlink"/>
             <w:i/>
-            <w:rStyle w:val="Hyperlink"/>
           </w:rPr>
           <w:t xml:space="preserve">Harper &amp; Row v. Nation Enterprises</w:t>
         </w:r>
@@ -4011,11 +4007,11 @@
       <w:r>
         <w:t xml:space="preserve"> </w:t>
       </w:r>
-      <w:hyperlink r:id="rId52">
+      <w:hyperlink r:id="rId48">
         <w:r>
           <w:rPr>
+            <w:rStyle w:val="Hyperlink"/>
             <w:i/>
-            <w:rStyle w:val="Hyperlink"/>
           </w:rPr>
           <w:t xml:space="preserve">Gilliam v. ABC, Inc.</w:t>
         </w:r>
@@ -4346,15 +4342,15 @@
         <w:t xml:space="preserve">credit.</w:t>
       </w:r>
     </w:p>
+    <w:bookmarkEnd w:id="50"/>
+    <w:bookmarkStart w:id="51" w:name="ii.-irreparable-harm"/>
     <w:p>
       <w:pPr>
         <w:pStyle w:val="Heading4"/>
       </w:pPr>
-      <w:bookmarkStart w:id="54" w:name="ii.-irreparable-harm"/>
       <w:r>
         <w:t xml:space="preserve">II. Irreparable Harm</w:t>
       </w:r>
-      <w:bookmarkEnd w:id="54"/>
     </w:p>
     <w:p>
       <w:pPr>
@@ -4396,15 +4392,16 @@
         <w:t xml:space="preserve">by King’s delay or because he enjoyed the movie.)</w:t>
       </w:r>
     </w:p>
+    <w:bookmarkEnd w:id="51"/>
+    <w:bookmarkEnd w:id="52"/>
+    <w:bookmarkStart w:id="53" w:name="conclusion"/>
     <w:p>
       <w:pPr>
         <w:pStyle w:val="Heading3"/>
       </w:pPr>
-      <w:bookmarkStart w:id="55" w:name="conclusion"/>
       <w:r>
         <w:t xml:space="preserve">Conclusion</w:t>
       </w:r>
-      <w:bookmarkEnd w:id="55"/>
     </w:p>
     <w:p>
       <w:pPr>
@@ -4444,15 +4441,16 @@
         <w:t xml:space="preserve">credit.</w:t>
       </w:r>
     </w:p>
+    <w:bookmarkEnd w:id="53"/>
+    <w:bookmarkEnd w:id="54"/>
+    <w:bookmarkStart w:id="56" w:name="who-is-alan-smithee"/>
     <w:p>
       <w:pPr>
         <w:pStyle w:val="Heading2"/>
       </w:pPr>
-      <w:bookmarkStart w:id="56" w:name="who-is-alan-smithee"/>
       <w:r>
         <w:t xml:space="preserve">Who Is Alan Smithee?</w:t>
       </w:r>
-      <w:bookmarkEnd w:id="56"/>
     </w:p>
     <w:p>
       <w:pPr>
@@ -4464,7 +4462,7 @@
       <w:r>
         <w:t xml:space="preserve"> </w:t>
       </w:r>
-      <w:hyperlink r:id="rId57">
+      <w:hyperlink r:id="rId55">
         <w:r>
           <w:rPr>
             <w:rStyle w:val="Hyperlink"/>
@@ -4556,7 +4554,7 @@
       <w:r>
         <w:t xml:space="preserve"> </w:t>
       </w:r>
-      <w:hyperlink r:id="rId35">
+      <w:hyperlink r:id="rId32">
         <w:r>
           <w:rPr>
             <w:rStyle w:val="Hyperlink"/>
@@ -4595,38 +4593,37 @@
         <w:t xml:space="preserve">permission to use the Smithee name.</w:t>
       </w:r>
     </w:p>
+    <w:bookmarkEnd w:id="56"/>
+    <w:bookmarkStart w:id="63" w:name="X9306cfed5c5c3b80617c5e279f8af69f274e909"/>
     <w:p>
       <w:pPr>
         <w:pStyle w:val="Heading2"/>
       </w:pPr>
-      <w:bookmarkStart w:id="58" w:name="tristar-pictures-v.-directors-guild-of-america"/>
       <w:r>
         <w:rPr>
           <w:i/>
         </w:rPr>
         <w:t xml:space="preserve">Tristar Pictures v. Directors’ Guild of America</w:t>
       </w:r>
-      <w:bookmarkEnd w:id="58"/>
-    </w:p>
+    </w:p>
+    <w:bookmarkStart w:id="60" w:name="Xef85d30142afb9c23aaab8c11c1e14b7214f748"/>
     <w:p>
       <w:pPr>
         <w:pStyle w:val="Heading6"/>
       </w:pPr>
-      <w:bookmarkStart w:id="59" w:name="united-states-court-of-appeals-9th-circuit-1998"/>
       <w:r>
         <w:t xml:space="preserve">United States Court of Appeals 9th Circuit (1998)</w:t>
       </w:r>
-      <w:bookmarkEnd w:id="59"/>
-    </w:p>
-    <w:p>
-      <w:pPr>
+    </w:p>
+    <w:p>
+      <w:pPr>
+        <w:numPr>
+          <w:ilvl w:val="0"/>
+          <w:numId w:val="1004"/>
+        </w:numPr>
         <w:pStyle w:val="Compact"/>
-        <w:numPr>
-          <w:numId w:val="1004"/>
-          <w:ilvl w:val="0"/>
-        </w:numPr>
-      </w:pPr>
-      <w:hyperlink r:id="rId60">
+      </w:pPr>
+      <w:hyperlink r:id="rId57">
         <w:r>
           <w:rPr>
             <w:rStyle w:val="Hyperlink"/>
@@ -4637,13 +4634,13 @@
     </w:p>
     <w:p>
       <w:pPr>
+        <w:numPr>
+          <w:ilvl w:val="0"/>
+          <w:numId w:val="1004"/>
+        </w:numPr>
         <w:pStyle w:val="Compact"/>
-        <w:numPr>
-          <w:numId w:val="1004"/>
-          <w:ilvl w:val="0"/>
-        </w:numPr>
-      </w:pPr>
-      <w:hyperlink r:id="rId61">
+      </w:pPr>
+      <w:hyperlink r:id="rId58">
         <w:r>
           <w:rPr>
             <w:rStyle w:val="Hyperlink"/>
@@ -4676,11 +4673,11 @@
       <w:r>
         <w:t xml:space="preserve"> </w:t>
       </w:r>
-      <w:hyperlink r:id="rId62">
+      <w:hyperlink r:id="rId59">
         <w:r>
           <w:rPr>
+            <w:rStyle w:val="Hyperlink"/>
             <w:i/>
-            <w:rStyle w:val="Hyperlink"/>
           </w:rPr>
           <w:t xml:space="preserve">Thunderheart</w:t>
         </w:r>
@@ -4713,15 +4710,15 @@
         <w:t xml:space="preserve">to avoid having his name associated with the work.</w:t>
       </w:r>
     </w:p>
+    <w:bookmarkEnd w:id="60"/>
+    <w:bookmarkStart w:id="61" w:name="i"/>
     <w:p>
       <w:pPr>
         <w:pStyle w:val="Heading3"/>
       </w:pPr>
-      <w:bookmarkStart w:id="63" w:name="i"/>
       <w:r>
         <w:t xml:space="preserve">I</w:t>
       </w:r>
-      <w:bookmarkEnd w:id="63"/>
     </w:p>
     <w:p>
       <w:pPr>
@@ -4929,15 +4926,15 @@
         <w:t xml:space="preserve">upheld the award. Tristar appeals.</w:t>
       </w:r>
     </w:p>
+    <w:bookmarkEnd w:id="61"/>
+    <w:bookmarkStart w:id="62" w:name="ii"/>
     <w:p>
       <w:pPr>
         <w:pStyle w:val="Heading3"/>
       </w:pPr>
-      <w:bookmarkStart w:id="64" w:name="ii"/>
       <w:r>
         <w:t xml:space="preserve">II</w:t>
       </w:r>
-      <w:bookmarkEnd w:id="64"/>
     </w:p>
     <w:p>
       <w:pPr>
@@ -4956,73 +4953,7 @@
         <w:t xml:space="preserve"> </w:t>
       </w:r>
       <w:r>
-        <w:t xml:space="preserve">DGA. Two clauses of the agreement are relevant to this appeal. One of</w:t>
-      </w:r>
-      <w:r>
-        <w:t xml:space="preserve"> </w:t>
-      </w:r>
-      <w:r>
-        <w:t xml:space="preserve">them, section 8-211, governs claims by a director that he is entitled to</w:t>
-      </w:r>
-      <w:r>
-        <w:t xml:space="preserve"> </w:t>
-      </w:r>
-      <w:r>
-        <w:t xml:space="preserve">a pseudonym. In order to avail himself of this remedy, a director must</w:t>
-      </w:r>
-      <w:r>
-        <w:t xml:space="preserve"> </w:t>
-      </w:r>
-      <w:r>
-        <w:t xml:space="preserve">first persuade the Director’s Council of the DGA that he is entitled to</w:t>
-      </w:r>
-      <w:r>
-        <w:t xml:space="preserve"> </w:t>
-      </w:r>
-      <w:r>
-        <w:t xml:space="preserve">a pseudonym. If the Council assents, the pseudonym question is presented</w:t>
-      </w:r>
-      <w:r>
-        <w:t xml:space="preserve"> </w:t>
-      </w:r>
-      <w:r>
-        <w:t xml:space="preserve">to a joint panel composed of two representatives from the studio and two</w:t>
-      </w:r>
-      <w:r>
-        <w:t xml:space="preserve"> </w:t>
-      </w:r>
-      <w:r>
-        <w:t xml:space="preserve">from the DGA. If a majority of the joint panel sides with the director,</w:t>
-      </w:r>
-      <w:r>
-        <w:t xml:space="preserve"> </w:t>
-      </w:r>
-      <w:r>
-        <w:t xml:space="preserve">the film’s directing credit goes to a fictitious director, typically</w:t>
-      </w:r>
-      <w:r>
-        <w:t xml:space="preserve"> </w:t>
-      </w:r>
-      <w:r>
-        <w:t xml:space="preserve">“</w:t>
-      </w:r>
-      <w:r>
-        <w:t xml:space="preserve">Alan Smithee.</w:t>
-      </w:r>
-      <w:r>
-        <w:t xml:space="preserve">”</w:t>
-      </w:r>
-      <w:r>
-        <w:t xml:space="preserve"> </w:t>
-      </w:r>
-      <w:r>
-        <w:t xml:space="preserve">If not, the studio may continue to use the director’s</w:t>
-      </w:r>
-      <w:r>
-        <w:t xml:space="preserve"> </w:t>
-      </w:r>
-      <w:r>
-        <w:t xml:space="preserve">name.</w:t>
+        <w:t xml:space="preserve">DGA.</w:t>
       </w:r>
     </w:p>
     <w:p>
@@ -5030,67 +4961,7 @@
         <w:pStyle w:val="BodyText"/>
       </w:pPr>
       <w:r>
-        <w:t xml:space="preserve">The second relevant provision is the Basic Agreement’s arbitration</w:t>
-      </w:r>
-      <w:r>
-        <w:t xml:space="preserve"> </w:t>
-      </w:r>
-      <w:r>
-        <w:t xml:space="preserve">clause. Section 2-101 sets forth the arbitrator’s jurisdiction, which</w:t>
-      </w:r>
-      <w:r>
-        <w:t xml:space="preserve"> </w:t>
-      </w:r>
-      <w:r>
-        <w:t xml:space="preserve">embraces the capacious range of</w:t>
-      </w:r>
-      <w:r>
-        <w:t xml:space="preserve"> </w:t>
-      </w:r>
-      <w:r>
-        <w:t xml:space="preserve">“</w:t>
-      </w:r>
-      <w:r>
-        <w:t xml:space="preserve">all grievances, disputes or</w:t>
-      </w:r>
-      <w:r>
-        <w:t xml:space="preserve"> </w:t>
-      </w:r>
-      <w:r>
-        <w:t xml:space="preserve">controversies over the interpretation or application</w:t>
-      </w:r>
-      <w:r>
-        <w:t xml:space="preserve">”</w:t>
-      </w:r>
-      <w:r>
-        <w:t xml:space="preserve"> </w:t>
-      </w:r>
-      <w:r>
-        <w:t xml:space="preserve">of the Basic</w:t>
-      </w:r>
-      <w:r>
-        <w:t xml:space="preserve"> </w:t>
-      </w:r>
-      <w:r>
-        <w:t xml:space="preserve">Agreement. The arbitrator’s authority can be invoked under a normal</w:t>
-      </w:r>
-      <w:r>
-        <w:t xml:space="preserve"> </w:t>
-      </w:r>
-      <w:r>
-        <w:t xml:space="preserve">arbitration procedure, set forth in section 2-300 of the Basic</w:t>
-      </w:r>
-      <w:r>
-        <w:t xml:space="preserve"> </w:t>
-      </w:r>
-      <w:r>
-        <w:t xml:space="preserve">Agreement, or under an expedited arbitration procedure, found in section</w:t>
-      </w:r>
-      <w:r>
-        <w:t xml:space="preserve"> </w:t>
-      </w:r>
-      <w:r>
-        <w:t xml:space="preserve">2-400.</w:t>
+        <w:t xml:space="preserve">.…</w:t>
       </w:r>
     </w:p>
     <w:p>
@@ -5143,7 +5014,7 @@
         <w:t xml:space="preserve"> </w:t>
       </w:r>
       <w:r>
-        <w:t xml:space="preserve">the dispute under section 2-400. The arbitration took place two days</w:t>
+        <w:t xml:space="preserve">the dispute. The arbitration took place two days</w:t>
       </w:r>
       <w:r>
         <w:t xml:space="preserve"> </w:t>
@@ -5367,202 +5238,10 @@
     </w:p>
     <w:p>
       <w:pPr>
-        <w:pStyle w:val="Heading3"/>
-      </w:pPr>
-      <w:bookmarkStart w:id="65" w:name="iii"/>
-      <w:r>
-        <w:t xml:space="preserve">III</w:t>
-      </w:r>
-      <w:bookmarkEnd w:id="65"/>
-    </w:p>
-    <w:p>
-      <w:pPr>
-        <w:pStyle w:val="FirstParagraph"/>
-      </w:pPr>
-      <w:r>
-        <w:t xml:space="preserve">Tristar argues that the arbitrator lacked jurisdiction over the dispute.</w:t>
-      </w:r>
-      <w:r>
-        <w:t xml:space="preserve"> </w:t>
-      </w:r>
-      <w:r>
-        <w:t xml:space="preserve">Under Tristar’s reading of the Basic Agreement, all disputes concerning</w:t>
-      </w:r>
-      <w:r>
-        <w:t xml:space="preserve"> </w:t>
-      </w:r>
-      <w:r>
-        <w:t xml:space="preserve">the editing of a film are governed by the pseudonym clause, and the only</w:t>
-      </w:r>
-      <w:r>
-        <w:t xml:space="preserve"> </w:t>
-      </w:r>
-      <w:r>
-        <w:t xml:space="preserve">remedy available to a director unhappy with the studio’s editing</w:t>
-      </w:r>
-      <w:r>
-        <w:t xml:space="preserve"> </w:t>
-      </w:r>
-      <w:r>
-        <w:t xml:space="preserve">decision is to seek a pseudonym. While the language of the arbitration</w:t>
-      </w:r>
-      <w:r>
-        <w:t xml:space="preserve"> </w:t>
-      </w:r>
-      <w:r>
-        <w:t xml:space="preserve">clause is very broad, Tristar argues, it should not be read so as to</w:t>
-      </w:r>
-      <w:r>
-        <w:t xml:space="preserve"> </w:t>
-      </w:r>
-      <w:r>
-        <w:t xml:space="preserve">render superfluous the more specific procedure in the pseudonym clause,</w:t>
-      </w:r>
-      <w:r>
-        <w:t xml:space="preserve"> </w:t>
-      </w:r>
-      <w:r>
-        <w:t xml:space="preserve">which is calibrated to resolve disputes about whether edits made to a</w:t>
-      </w:r>
-      <w:r>
-        <w:t xml:space="preserve"> </w:t>
-      </w:r>
-      <w:r>
-        <w:t xml:space="preserve">movie so change its character as to render it no longer the director’s</w:t>
-      </w:r>
-      <w:r>
-        <w:t xml:space="preserve"> </w:t>
-      </w:r>
-      <w:r>
-        <w:t xml:space="preserve">work.</w:t>
-      </w:r>
-    </w:p>
-    <w:p>
-      <w:pPr>
         <w:pStyle w:val="BodyText"/>
       </w:pPr>
       <w:r>
-        <w:t xml:space="preserve">Tristar’s argument is not without force. The pseudonym procedure does</w:t>
-      </w:r>
-      <w:r>
-        <w:t xml:space="preserve"> </w:t>
-      </w:r>
-      <w:r>
-        <w:t xml:space="preserve">contain a carefully negotiated mechanism for dealing with precisely the</w:t>
-      </w:r>
-      <w:r>
-        <w:t xml:space="preserve"> </w:t>
-      </w:r>
-      <w:r>
-        <w:t xml:space="preserve">type of dispute that arose between Apted and Tristar. Notably, the</w:t>
-      </w:r>
-      <w:r>
-        <w:t xml:space="preserve"> </w:t>
-      </w:r>
-      <w:r>
-        <w:t xml:space="preserve">procedure gives the studio considerable leverage in resisting a claim by</w:t>
-      </w:r>
-      <w:r>
-        <w:t xml:space="preserve"> </w:t>
-      </w:r>
-      <w:r>
-        <w:t xml:space="preserve">the director. Because the joint panel is made up of an equal number of</w:t>
-      </w:r>
-      <w:r>
-        <w:t xml:space="preserve"> </w:t>
-      </w:r>
-      <w:r>
-        <w:t xml:space="preserve">members nominated by the studio and the DGA, a director can only obtain</w:t>
-      </w:r>
-      <w:r>
-        <w:t xml:space="preserve"> </w:t>
-      </w:r>
-      <w:r>
-        <w:t xml:space="preserve">a pseudonym by persuading at least one member nominated by the studio; a</w:t>
-      </w:r>
-      <w:r>
-        <w:t xml:space="preserve"> </w:t>
-      </w:r>
-      <w:r>
-        <w:t xml:space="preserve">tie vote denies the director the pseudonym. By contrast, the studio has</w:t>
-      </w:r>
-      <w:r>
-        <w:t xml:space="preserve"> </w:t>
-      </w:r>
-      <w:r>
-        <w:t xml:space="preserve">no particular leverage for resisting a ruling by the arbitrator - other</w:t>
-      </w:r>
-      <w:r>
-        <w:t xml:space="preserve"> </w:t>
-      </w:r>
-      <w:r>
-        <w:t xml:space="preserve">than the inertial force of being the non-moving party. The pseudonym</w:t>
-      </w:r>
-      <w:r>
-        <w:t xml:space="preserve"> </w:t>
-      </w:r>
-      <w:r>
-        <w:t xml:space="preserve">clause also gives the director only one possible remedy - a pseudonym -</w:t>
-      </w:r>
-      <w:r>
-        <w:t xml:space="preserve"> </w:t>
-      </w:r>
-      <w:r>
-        <w:t xml:space="preserve">while (as we see in this case) the arbitrator can grant other types of</w:t>
-      </w:r>
-      <w:r>
-        <w:t xml:space="preserve"> </w:t>
-      </w:r>
-      <w:r>
-        <w:t xml:space="preserve">relief. Finally, the contract provides no standard for obtaining relief</w:t>
-      </w:r>
-      <w:r>
-        <w:t xml:space="preserve"> </w:t>
-      </w:r>
-      <w:r>
-        <w:t xml:space="preserve">from the joint council, while the arbitrator is limited to any ground</w:t>
-      </w:r>
-      <w:r>
-        <w:t xml:space="preserve"> </w:t>
-      </w:r>
-      <w:r>
-        <w:t xml:space="preserve">available under the terms of the contract and applicable principles of</w:t>
-      </w:r>
-      <w:r>
-        <w:t xml:space="preserve"> </w:t>
-      </w:r>
-      <w:r>
-        <w:t xml:space="preserve">contract law, such as breach of the covenant of good faith and fair</w:t>
-      </w:r>
-      <w:r>
-        <w:t xml:space="preserve"> </w:t>
-      </w:r>
-      <w:r>
-        <w:t xml:space="preserve">dealing. Given these differences, it would seem almost foolish for a</w:t>
-      </w:r>
-      <w:r>
-        <w:t xml:space="preserve"> </w:t>
-      </w:r>
-      <w:r>
-        <w:t xml:space="preserve">director to avail himself of the pseudonym procedure rather than seeking</w:t>
-      </w:r>
-      <w:r>
-        <w:t xml:space="preserve"> </w:t>
-      </w:r>
-      <w:r>
-        <w:t xml:space="preserve">relief under the arbitration clause. Indeed, a director might proceed</w:t>
-      </w:r>
-      <w:r>
-        <w:t xml:space="preserve"> </w:t>
-      </w:r>
-      <w:r>
-        <w:t xml:space="preserve">under the pseudonym procedure and, if unhappy with the result, then seek</w:t>
-      </w:r>
-      <w:r>
-        <w:t xml:space="preserve"> </w:t>
-      </w:r>
-      <w:r>
-        <w:t xml:space="preserve">a separate remedy under the arbitration clause over the same issue.</w:t>
+        <w:t xml:space="preserve">.…</w:t>
       </w:r>
     </w:p>
     <w:p>
@@ -5570,85 +5249,91 @@
         <w:pStyle w:val="BodyText"/>
       </w:pPr>
       <w:r>
-        <w:t xml:space="preserve">Tristar also notes that the arbitrator himself saw a tension between the</w:t>
-      </w:r>
-      <w:r>
-        <w:t xml:space="preserve"> </w:t>
-      </w:r>
-      <w:r>
-        <w:t xml:space="preserve">broad sweep of the arbitration clause and the pseudonym </w:t>
-      </w:r>
-      <w:r>
-        <w:t xml:space="preserve"> </w:t>
-      </w:r>
-      <w:r>
-        <w:t xml:space="preserve">procedure. He therefore found that arbitration was not the</w:t>
-      </w:r>
-      <w:r>
-        <w:t xml:space="preserve"> </w:t>
-      </w:r>
-      <w:r>
-        <w:t xml:space="preserve">“</w:t>
-      </w:r>
-      <w:r>
-        <w:t xml:space="preserve">most</w:t>
-      </w:r>
-      <w:r>
-        <w:t xml:space="preserve"> </w:t>
-      </w:r>
-      <w:r>
-        <w:t xml:space="preserve">appropriate way</w:t>
-      </w:r>
-      <w:r>
-        <w:t xml:space="preserve">”</w:t>
-      </w:r>
-      <w:r>
-        <w:t xml:space="preserve"> </w:t>
-      </w:r>
-      <w:r>
-        <w:t xml:space="preserve">to resolve a dispute over a pseudonym, noting that the</w:t>
-      </w:r>
-      <w:r>
-        <w:t xml:space="preserve"> </w:t>
-      </w:r>
-      <w:r>
-        <w:t xml:space="preserve">parties had established the pseudonym clause as the method for resolving</w:t>
-      </w:r>
-      <w:r>
-        <w:t xml:space="preserve"> </w:t>
-      </w:r>
-      <w:r>
-        <w:t xml:space="preserve">disputes of that sort. Seizing upon this concession by the arbitrator as</w:t>
-      </w:r>
-      <w:r>
-        <w:t xml:space="preserve"> </w:t>
-      </w:r>
-      <w:r>
-        <w:t xml:space="preserve">to the scope of his authority, Tristar argues that the pseudonym</w:t>
-      </w:r>
-      <w:r>
-        <w:t xml:space="preserve"> </w:t>
-      </w:r>
-      <w:r>
-        <w:t xml:space="preserve">provision carves out an area where even the expansive arbitration clause</w:t>
-      </w:r>
-      <w:r>
-        <w:t xml:space="preserve"> </w:t>
-      </w:r>
-      <w:r>
-        <w:t xml:space="preserve">does not reach. By making the arbitration award provisional upon whether</w:t>
-      </w:r>
-      <w:r>
-        <w:t xml:space="preserve"> </w:t>
-      </w:r>
-      <w:r>
-        <w:t xml:space="preserve">a pseudonym is granted, Tristar claims, the arbitrator impermissibly</w:t>
-      </w:r>
-      <w:r>
-        <w:t xml:space="preserve"> </w:t>
-      </w:r>
-      <w:r>
-        <w:t xml:space="preserve">tread upon ground he admitted he had no right to occupy.</w:t>
+        <w:t xml:space="preserve">We are bound by the very deferential standard of review that we must</w:t>
+      </w:r>
+      <w:r>
+        <w:t xml:space="preserve"> </w:t>
+      </w:r>
+      <w:r>
+        <w:t xml:space="preserve">give arbitral decisions.</w:t>
+      </w:r>
+      <w:r>
+        <w:t xml:space="preserve"> </w:t>
+      </w:r>
+      <w:r>
+        <w:t xml:space="preserve">“</w:t>
+      </w:r>
+      <w:r>
+        <w:t xml:space="preserve">Courts … do not sit to hear claims of</w:t>
+      </w:r>
+      <w:r>
+        <w:t xml:space="preserve"> </w:t>
+      </w:r>
+      <w:r>
+        <w:t xml:space="preserve">factual or legal error by an arbitrator as an appellate court does in</w:t>
+      </w:r>
+      <w:r>
+        <w:t xml:space="preserve"> </w:t>
+      </w:r>
+      <w:r>
+        <w:t xml:space="preserve">reviewing decisions of lower courts.…</w:t>
+      </w:r>
+      <w:r>
+        <w:t xml:space="preserve"> </w:t>
+      </w:r>
+      <w:r>
+        <w:t xml:space="preserve">That a court is convinced an arbitrator committed serious error does not suffice to overturn</w:t>
+      </w:r>
+      <w:r>
+        <w:t xml:space="preserve"> </w:t>
+      </w:r>
+      <w:r>
+        <w:t xml:space="preserve">his decision.</w:t>
+      </w:r>
+      <w:r>
+        <w:t xml:space="preserve">”</w:t>
+      </w:r>
+      <w:r>
+        <w:t xml:space="preserve"> </w:t>
+      </w:r>
+      <w:r>
+        <w:t xml:space="preserve">… Regardless of whether this is</w:t>
+      </w:r>
+      <w:r>
+        <w:t xml:space="preserve"> </w:t>
+      </w:r>
+      <w:r>
+        <w:t xml:space="preserve">the solution that we would come up with through our own independent</w:t>
+      </w:r>
+      <w:r>
+        <w:t xml:space="preserve"> </w:t>
+      </w:r>
+      <w:r>
+        <w:t xml:space="preserve">interpretation of the Basic Agreement, we must abide by the arbitrator’s</w:t>
+      </w:r>
+      <w:r>
+        <w:t xml:space="preserve"> </w:t>
+      </w:r>
+      <w:r>
+        <w:t xml:space="preserve">plausible interpretation of the agreement. (Citing no cases, Tristar</w:t>
+      </w:r>
+      <w:r>
+        <w:t xml:space="preserve"> </w:t>
+      </w:r>
+      <w:r>
+        <w:t xml:space="preserve">also claims that the arbitrator’s evidentiary rulings violated due</w:t>
+      </w:r>
+      <w:r>
+        <w:t xml:space="preserve"> </w:t>
+      </w:r>
+      <w:r>
+        <w:t xml:space="preserve">process. We see no reason to depart from our usual</w:t>
+      </w:r>
+      <w:r>
+        <w:t xml:space="preserve"> </w:t>
+      </w:r>
+      <w:r>
+        <w:t xml:space="preserve">deference to the procedural rulings of arbitrators.</w:t>
       </w:r>
     </w:p>
     <w:p>
@@ -5656,596 +5341,16 @@
         <w:pStyle w:val="BodyText"/>
       </w:pPr>
       <w:r>
-        <w:t xml:space="preserve">Were we interpreting the Basic Agreement in the first instance, this</w:t>
-      </w:r>
-      <w:r>
-        <w:t xml:space="preserve"> </w:t>
-      </w:r>
-      <w:r>
-        <w:t xml:space="preserve">would be a difficult case, but we are not. We are reviewing the award of</w:t>
-      </w:r>
-      <w:r>
-        <w:t xml:space="preserve"> </w:t>
-      </w:r>
-      <w:r>
-        <w:t xml:space="preserve">an arbitrator who ruled on this issue and held that Tristar had violated</w:t>
-      </w:r>
-      <w:r>
-        <w:t xml:space="preserve"> </w:t>
-      </w:r>
-      <w:r>
-        <w:t xml:space="preserve">the implied promise of good faith and fair dealing contained in Article</w:t>
-      </w:r>
-      <w:r>
-        <w:t xml:space="preserve"> </w:t>
-      </w:r>
-      <w:r>
-        <w:t xml:space="preserve">7 of the Basic Agreement. Tristar’s challenge to the arbitrator’s</w:t>
-      </w:r>
-      <w:r>
-        <w:t xml:space="preserve"> </w:t>
-      </w:r>
-      <w:r>
-        <w:t xml:space="preserve">jurisdiction fails, not only because of the broad language of the</w:t>
-      </w:r>
-      <w:r>
-        <w:t xml:space="preserve"> </w:t>
-      </w:r>
-      <w:r>
-        <w:t xml:space="preserve">arbitration clause, but also because of Tristar’s prior actions.</w:t>
-      </w:r>
-      <w:r>
-        <w:t xml:space="preserve"> </w:t>
-      </w:r>
-      <w:r>
-        <w:t xml:space="preserve">Although Tristar did suggest at the arbitration hearing that the</w:t>
-      </w:r>
-      <w:r>
-        <w:t xml:space="preserve"> </w:t>
-      </w:r>
-      <w:r>
-        <w:t xml:space="preserve">arbitrator had no authority to decide certain issues, it chose to argue</w:t>
-      </w:r>
-      <w:r>
-        <w:t xml:space="preserve"> </w:t>
-      </w:r>
-      <w:r>
-        <w:t xml:space="preserve">that the arbitrator lacked authority rather than simply refusing to come</w:t>
-      </w:r>
-      <w:r>
-        <w:t xml:space="preserve"> </w:t>
-      </w:r>
-      <w:r>
-        <w:t xml:space="preserve">to the table. In this manner, Tristar</w:t>
-      </w:r>
-      <w:r>
-        <w:t xml:space="preserve"> </w:t>
-      </w:r>
-      <w:r>
-        <w:t xml:space="preserve">“</w:t>
-      </w:r>
-      <w:r>
-        <w:t xml:space="preserve">by its conduct evinced</w:t>
-      </w:r>
-      <w:r>
-        <w:t xml:space="preserve"> </w:t>
-      </w:r>
-      <w:r>
-        <w:t xml:space="preserve">clearly its intent to allow the arbitrator to decide not only the merits</w:t>
-      </w:r>
-      <w:r>
-        <w:t xml:space="preserve"> </w:t>
-      </w:r>
-      <w:r>
-        <w:t xml:space="preserve">of the dispute but also the question of arbitrability.</w:t>
-      </w:r>
-      <w:r>
-        <w:t xml:space="preserve">”</w:t>
-      </w:r>
-      <w:r>
-        <w:t xml:space="preserve"> </w:t>
-      </w:r>
-      <w:hyperlink r:id="rId66">
-        <w:r>
-          <w:rPr>
-            <w:i/>
-            <w:rStyle w:val="Hyperlink"/>
-          </w:rPr>
-          <w:t xml:space="preserve">George Day</w:t>
-        </w:r>
-        <w:r>
-          <w:rPr>
-            <w:i/>
-            <w:rStyle w:val="Hyperlink"/>
-          </w:rPr>
-          <w:t xml:space="preserve"> </w:t>
-        </w:r>
-        <w:r>
-          <w:rPr>
-            <w:i/>
-            <w:rStyle w:val="Hyperlink"/>
-          </w:rPr>
-          <w:t xml:space="preserve">Constr. Co. v. United Bhd. of Carpenters</w:t>
-        </w:r>
-        <w:r>
-          <w:rPr>
-            <w:rStyle w:val="Hyperlink"/>
-          </w:rPr>
-          <w:t xml:space="preserve"> </w:t>
-        </w:r>
-        <w:r>
-          <w:rPr>
-            <w:rStyle w:val="Hyperlink"/>
-          </w:rPr>
-          <w:t xml:space="preserve">(9th Cir. 1984)</w:t>
-        </w:r>
-      </w:hyperlink>
-      <w:r>
-        <w:t xml:space="preserve"> </w:t>
-      </w:r>
-      <w:r>
-        <w:t xml:space="preserve">…</w:t>
-      </w:r>
-      <w:r>
-        <w:t xml:space="preserve"> </w:t>
-      </w:r>
-      <w:r>
-        <w:t xml:space="preserve">Instead of resting on its present contention that</w:t>
-      </w:r>
-      <w:r>
-        <w:t xml:space="preserve"> </w:t>
-      </w:r>
-      <w:r>
-        <w:t xml:space="preserve">the arbitrator could not grant Apted the relief he sought,</w:t>
-      </w:r>
-      <w:r>
-        <w:t xml:space="preserve"> </w:t>
-      </w:r>
-      <w:r>
-        <w:t xml:space="preserve">Tristar put on evidence of its good faith in editing the film,</w:t>
-      </w:r>
-      <w:r>
-        <w:t xml:space="preserve"> </w:t>
-      </w:r>
-      <w:r>
-        <w:t xml:space="preserve">tacitly admitting that it was plausible for the arbitrator to assume jurisdiction over the dispute.</w:t>
-      </w:r>
-    </w:p>
-    <w:p>
-      <w:pPr>
-        <w:pStyle w:val="BodyText"/>
-      </w:pPr>
-      <w:r>
-        <w:t xml:space="preserve">Tristar’s complaint that the arbitrator effectively forced it to grant</w:t>
-      </w:r>
-      <w:r>
-        <w:t xml:space="preserve"> </w:t>
-      </w:r>
-      <w:r>
-        <w:t xml:space="preserve">Apted a pseudonym, thereby circumventing section 8-211 of the Basic</w:t>
-      </w:r>
-      <w:r>
-        <w:t xml:space="preserve"> </w:t>
-      </w:r>
-      <w:r>
-        <w:t xml:space="preserve">Agreement and impermissibly extending the limits of his jurisdiction,</w:t>
-      </w:r>
-      <w:r>
-        <w:t xml:space="preserve"> </w:t>
-      </w:r>
-      <w:r>
-        <w:t xml:space="preserve">also fails. Our review of the scope of an arbitrator’s award is</w:t>
-      </w:r>
-      <w:r>
-        <w:t xml:space="preserve"> </w:t>
-      </w:r>
-      <w:r>
-        <w:t xml:space="preserve">extremely narrow: We may ask only</w:t>
-      </w:r>
-      <w:r>
-        <w:t xml:space="preserve"> </w:t>
-      </w:r>
-      <w:r>
-        <w:t xml:space="preserve">“</w:t>
-      </w:r>
-      <w:r>
-        <w:t xml:space="preserve">whether the arbitrator’s solution can</w:t>
-      </w:r>
-      <w:r>
-        <w:t xml:space="preserve"> </w:t>
-      </w:r>
-      <w:r>
-        <w:t xml:space="preserve">be rationally derived from some plausible theory of the general</w:t>
-      </w:r>
-      <w:r>
-        <w:t xml:space="preserve"> </w:t>
-      </w:r>
-      <w:r>
-        <w:t xml:space="preserve">framework or intent of the agreement.</w:t>
-      </w:r>
-      <w:r>
-        <w:t xml:space="preserve">”</w:t>
-      </w:r>
-      <w:r>
-        <w:t xml:space="preserve"> </w:t>
-      </w:r>
-      <w:r>
-        <w:t xml:space="preserve">… The Basic Agreement gives the</w:t>
-      </w:r>
-      <w:r>
-        <w:t xml:space="preserve"> </w:t>
-      </w:r>
-      <w:r>
-        <w:t xml:space="preserve">arbitrator ample leeway in fashioning remedies: Section 2-501 empowers</w:t>
-      </w:r>
-      <w:r>
-        <w:t xml:space="preserve"> </w:t>
-      </w:r>
-      <w:r>
-        <w:t xml:space="preserve">the arbitrator</w:t>
-      </w:r>
-      <w:r>
-        <w:t xml:space="preserve"> </w:t>
-      </w:r>
-      <w:r>
-        <w:t xml:space="preserve">“</w:t>
-      </w:r>
-      <w:r>
-        <w:t xml:space="preserve">to require the studio to change or re-do any film</w:t>
-      </w:r>
-      <w:r>
-        <w:t xml:space="preserve"> </w:t>
-      </w:r>
-      <w:r>
-        <w:t xml:space="preserve">titles … or to order any other reasonable relief the Arbitrator</w:t>
-      </w:r>
-      <w:r>
-        <w:t xml:space="preserve"> </w:t>
-      </w:r>
-      <w:r>
-        <w:t xml:space="preserve">deems appropriate in the circumstances, whether relating to credit on</w:t>
-      </w:r>
-      <w:r>
-        <w:t xml:space="preserve"> </w:t>
-      </w:r>
-      <w:r>
-        <w:t xml:space="preserve">the screen or in advertising or any other arbitrable matter.…</w:t>
-      </w:r>
-      <w:r>
-        <w:t xml:space="preserve">”</w:t>
-      </w:r>
-      <w:r>
-        <w:t xml:space="preserve"> </w:t>
-      </w:r>
-      <w:r>
-        <w:t xml:space="preserve">This clause invokes the rule that</w:t>
-      </w:r>
-      <w:r>
-        <w:t xml:space="preserve"> </w:t>
-      </w:r>
-      <w:r>
-        <w:t xml:space="preserve">“</w:t>
-      </w:r>
-      <w:r>
-        <w:t xml:space="preserve">where it is contemplated that the</w:t>
-      </w:r>
-      <w:r>
-        <w:t xml:space="preserve"> </w:t>
-      </w:r>
-      <w:r>
-        <w:t xml:space="preserve">arbitrator will determine remedies for contract violations that he</w:t>
-      </w:r>
-      <w:r>
-        <w:t xml:space="preserve"> </w:t>
-      </w:r>
-      <w:r>
-        <w:t xml:space="preserve">finds, courts have no authority to disagree with his honest judgment in</w:t>
-      </w:r>
-      <w:r>
-        <w:t xml:space="preserve"> </w:t>
-      </w:r>
-      <w:r>
-        <w:t xml:space="preserve">that respect.</w:t>
-      </w:r>
-      <w:r>
-        <w:t xml:space="preserve">”</w:t>
-      </w:r>
-      <w:r>
-        <w:t xml:space="preserve"> </w:t>
-      </w:r>
-      <w:r>
-        <w:t xml:space="preserve">… The arbitrator’s</w:t>
-      </w:r>
-      <w:r>
-        <w:t xml:space="preserve"> </w:t>
-      </w:r>
-      <w:r>
-        <w:t xml:space="preserve">ruling that the covenant of good faith and fair dealing gives an</w:t>
-      </w:r>
-      <w:r>
-        <w:t xml:space="preserve"> </w:t>
-      </w:r>
-      <w:r>
-        <w:t xml:space="preserve">aggrieved director more remedies than just seeking a Smithee is not</w:t>
-      </w:r>
-      <w:r>
-        <w:t xml:space="preserve"> </w:t>
-      </w:r>
-      <w:r>
-        <w:t xml:space="preserve">completely implausible.</w:t>
-      </w:r>
-    </w:p>
-    <w:p>
-      <w:pPr>
-        <w:pStyle w:val="BodyText"/>
-      </w:pPr>
-      <w:r>
-        <w:t xml:space="preserve">Tristar also seems to argue that the arbitrator abused whatever</w:t>
-      </w:r>
-      <w:r>
-        <w:t xml:space="preserve"> </w:t>
-      </w:r>
-      <w:r>
-        <w:t xml:space="preserve">authority he did have by making his award conditional on the actions of</w:t>
-      </w:r>
-      <w:r>
-        <w:t xml:space="preserve"> </w:t>
-      </w:r>
-      <w:r>
-        <w:t xml:space="preserve">the joint panel, effectively forcing Tristar to give Apted a pseudonym.</w:t>
-      </w:r>
-      <w:r>
-        <w:t xml:space="preserve"> </w:t>
-      </w:r>
-      <w:r>
-        <w:t xml:space="preserve">But the arbitrator was entitled to consider the possibility that his</w:t>
-      </w:r>
-      <w:r>
-        <w:t xml:space="preserve"> </w:t>
-      </w:r>
-      <w:r>
-        <w:t xml:space="preserve">remedy might be rendered redundant if the joint panel awarded a Smithee.</w:t>
-      </w:r>
-      <w:r>
-        <w:t xml:space="preserve"> </w:t>
-      </w:r>
-      <w:r>
-        <w:t xml:space="preserve">If the arbitrator had authority to order the disclaimer, he</w:t>
-      </w:r>
-      <w:r>
-        <w:t xml:space="preserve"> </w:t>
-      </w:r>
-      <w:r>
-        <w:t xml:space="preserve">surely had the lesser power of awarding the disclaimer only in the</w:t>
-      </w:r>
-      <w:r>
-        <w:t xml:space="preserve"> </w:t>
-      </w:r>
-      <w:r>
-        <w:t xml:space="preserve">absence of certain conditions. Further, we observe that the disclaimer</w:t>
-      </w:r>
-      <w:r>
-        <w:t xml:space="preserve"> </w:t>
-      </w:r>
-      <w:r>
-        <w:t xml:space="preserve">didn’t take away the studio’s right, arguably granted by section 7-509</w:t>
-      </w:r>
-      <w:r>
-        <w:t xml:space="preserve"> </w:t>
-      </w:r>
-      <w:r>
-        <w:t xml:space="preserve">of the Basic Agreement, to edit the film as it sees fit. It only</w:t>
-      </w:r>
-      <w:r>
-        <w:t xml:space="preserve"> </w:t>
-      </w:r>
-      <w:r>
-        <w:t xml:space="preserve">required Tristar to disclose Apted’s view of the changes Tristar made to</w:t>
-      </w:r>
-      <w:r>
-        <w:t xml:space="preserve"> </w:t>
-      </w:r>
-      <w:r>
-        <w:t xml:space="preserve">his film.</w:t>
-      </w:r>
-    </w:p>
-    <w:p>
-      <w:pPr>
-        <w:pStyle w:val="BodyText"/>
-      </w:pPr>
-      <w:r>
-        <w:t xml:space="preserve">Tristar finally argues that affirming this award will create a per se</w:t>
-      </w:r>
-      <w:r>
-        <w:t xml:space="preserve"> </w:t>
-      </w:r>
-      <w:r>
-        <w:t xml:space="preserve">rule prohibiting studios from editing movies for television. We are</w:t>
-      </w:r>
-      <w:r>
-        <w:t xml:space="preserve"> </w:t>
-      </w:r>
-      <w:r>
-        <w:t xml:space="preserve">unconvinced that a single award will have any such effect. Although</w:t>
-      </w:r>
-      <w:r>
-        <w:t xml:space="preserve"> </w:t>
-      </w:r>
-      <w:r>
-        <w:t xml:space="preserve">section 2-309 says that awards interpreting a term of the Basic</w:t>
-      </w:r>
-      <w:r>
-        <w:t xml:space="preserve"> </w:t>
-      </w:r>
-      <w:r>
-        <w:t xml:space="preserve">Agreement are binding on the DGA and the studio, it also instructs that</w:t>
-      </w:r>
-      <w:r>
-        <w:t xml:space="preserve"> </w:t>
-      </w:r>
-      <w:r>
-        <w:t xml:space="preserve">“</w:t>
-      </w:r>
-      <w:r>
-        <w:t xml:space="preserve">in any subsequent arbitration … involving an interpretation of the</w:t>
-      </w:r>
-      <w:r>
-        <w:t xml:space="preserve"> </w:t>
-      </w:r>
-      <w:r>
-        <w:t xml:space="preserve">same term or terms of the Basic Agreement, the Arbitrator may</w:t>
-      </w:r>
-      <w:r>
-        <w:t xml:space="preserve"> </w:t>
-      </w:r>
-      <w:r>
-        <w:t xml:space="preserve">determine whether or not, as a result of the different combination of</w:t>
-      </w:r>
-      <w:r>
-        <w:t xml:space="preserve"> </w:t>
-      </w:r>
-      <w:r>
-        <w:t xml:space="preserve">facts, the prior arbitration award is relevant or determinative of the</w:t>
-      </w:r>
-      <w:r>
-        <w:t xml:space="preserve"> </w:t>
-      </w:r>
-      <w:r>
-        <w:t xml:space="preserve">issue in such subsequent arbitration.</w:t>
-      </w:r>
-      <w:r>
-        <w:t xml:space="preserve">”</w:t>
-      </w:r>
-      <w:r>
-        <w:t xml:space="preserve"> </w:t>
-      </w:r>
-      <w:r>
-        <w:t xml:space="preserve">Furthermore, if the arbitrator’s</w:t>
-      </w:r>
-      <w:r>
-        <w:t xml:space="preserve"> </w:t>
-      </w:r>
-      <w:r>
-        <w:t xml:space="preserve">decision was indeed so far removed from the spirit of the agreement, the</w:t>
-      </w:r>
-      <w:r>
-        <w:t xml:space="preserve"> </w:t>
-      </w:r>
-      <w:r>
-        <w:t xml:space="preserve">parties are free to renegotiate the governing rules to preclude such</w:t>
-      </w:r>
-      <w:r>
-        <w:t xml:space="preserve"> </w:t>
-      </w:r>
-      <w:r>
-        <w:t xml:space="preserve">awards in the future.</w:t>
-      </w:r>
-    </w:p>
-    <w:p>
-      <w:pPr>
-        <w:pStyle w:val="BodyText"/>
-      </w:pPr>
-      <w:r>
-        <w:t xml:space="preserve">We are bound by the very deferential standard of review that we must</w:t>
-      </w:r>
-      <w:r>
-        <w:t xml:space="preserve"> </w:t>
-      </w:r>
-      <w:r>
-        <w:t xml:space="preserve">give arbitral decisions.</w:t>
-      </w:r>
-      <w:r>
-        <w:t xml:space="preserve"> </w:t>
-      </w:r>
-      <w:r>
-        <w:t xml:space="preserve">“</w:t>
-      </w:r>
-      <w:r>
-        <w:t xml:space="preserve">Courts … do not sit to hear claims of</w:t>
-      </w:r>
-      <w:r>
-        <w:t xml:space="preserve"> </w:t>
-      </w:r>
-      <w:r>
-        <w:t xml:space="preserve">factual or legal error by an arbitrator as an appellate court does in</w:t>
-      </w:r>
-      <w:r>
-        <w:t xml:space="preserve"> </w:t>
-      </w:r>
-      <w:r>
-        <w:t xml:space="preserve">reviewing decisions of lower courts.…</w:t>
-      </w:r>
-      <w:r>
-        <w:t xml:space="preserve"> </w:t>
-      </w:r>
-      <w:r>
-        <w:t xml:space="preserve">That a court is convinced an arbitrator committed serious error does not suffice to overturn</w:t>
-      </w:r>
-      <w:r>
-        <w:t xml:space="preserve"> </w:t>
-      </w:r>
-      <w:r>
-        <w:t xml:space="preserve">his decision.</w:t>
-      </w:r>
-      <w:r>
-        <w:t xml:space="preserve">”</w:t>
-      </w:r>
-      <w:r>
-        <w:t xml:space="preserve"> </w:t>
-      </w:r>
-      <w:r>
-        <w:t xml:space="preserve">… Regardless of whether this is</w:t>
-      </w:r>
-      <w:r>
-        <w:t xml:space="preserve"> </w:t>
-      </w:r>
-      <w:r>
-        <w:t xml:space="preserve">the solution that we would come up with through our own independent</w:t>
-      </w:r>
-      <w:r>
-        <w:t xml:space="preserve"> </w:t>
-      </w:r>
-      <w:r>
-        <w:t xml:space="preserve">interpretation of the Basic Agreement, we must abide by the arbitrator’s</w:t>
-      </w:r>
-      <w:r>
-        <w:t xml:space="preserve"> </w:t>
-      </w:r>
-      <w:r>
-        <w:t xml:space="preserve">plausible interpretation of the agreement. (Citing no cases, Tristar</w:t>
-      </w:r>
-      <w:r>
-        <w:t xml:space="preserve"> </w:t>
-      </w:r>
-      <w:r>
-        <w:t xml:space="preserve">also claims that the arbitrator’s evidentiary rulings violated due</w:t>
-      </w:r>
-      <w:r>
-        <w:t xml:space="preserve"> </w:t>
-      </w:r>
-      <w:r>
-        <w:t xml:space="preserve">process. We see no reason to depart from our usual</w:t>
-      </w:r>
-      <w:r>
-        <w:t xml:space="preserve"> </w:t>
-      </w:r>
-      <w:r>
-        <w:t xml:space="preserve">deference to the procedural rulings of arbitrators.</w:t>
-      </w:r>
-    </w:p>
-    <w:p>
-      <w:pPr>
-        <w:pStyle w:val="BodyText"/>
-      </w:pPr>
-      <w:r>
         <w:t xml:space="preserve">AFFIRMED.</w:t>
       </w:r>
     </w:p>
+    <w:bookmarkEnd w:id="62"/>
+    <w:bookmarkEnd w:id="63"/>
+    <w:bookmarkStart w:id="66" w:name="moral-rights-droit-moral"/>
     <w:p>
       <w:pPr>
         <w:pStyle w:val="Heading2"/>
       </w:pPr>
-      <w:bookmarkStart w:id="67" w:name="moral-rights-droit-moral"/>
       <w:r>
         <w:t xml:space="preserve">Moral Rights (</w:t>
       </w:r>
@@ -6258,7 +5363,6 @@
       <w:r>
         <w:t xml:space="preserve">)</w:t>
       </w:r>
-      <w:bookmarkEnd w:id="67"/>
     </w:p>
     <w:p>
       <w:pPr>
@@ -6382,7 +5486,7 @@
       <w:r>
         <w:t xml:space="preserve"> </w:t>
       </w:r>
-      <w:hyperlink r:id="rId68">
+      <w:hyperlink r:id="rId64">
         <w:r>
           <w:rPr>
             <w:rStyle w:val="Hyperlink"/>
@@ -6396,7 +5500,7 @@
       <w:r>
         <w:t xml:space="preserve"> </w:t>
       </w:r>
-      <w:hyperlink r:id="rId68">
+      <w:hyperlink r:id="rId64">
         <w:r>
           <w:rPr>
             <w:rStyle w:val="Hyperlink"/>
@@ -6436,7 +5540,7 @@
       <w:r>
         <w:t xml:space="preserve"> </w:t>
       </w:r>
-      <w:hyperlink r:id="rId68">
+      <w:hyperlink r:id="rId64">
         <w:r>
           <w:rPr>
             <w:rStyle w:val="Hyperlink"/>
@@ -6455,7 +5559,7 @@
       <w:pPr>
         <w:pStyle w:val="FirstParagraph"/>
       </w:pPr>
-      <w:hyperlink r:id="rId69">
+      <w:hyperlink r:id="rId65">
         <w:r>
           <w:rPr>
             <w:rStyle w:val="Hyperlink"/>
@@ -6477,7 +5581,7 @@
       <w:r>
         <w:t xml:space="preserve"> </w:t>
       </w:r>
-      <w:hyperlink r:id="rId68">
+      <w:hyperlink r:id="rId64">
         <w:r>
           <w:rPr>
             <w:rStyle w:val="Hyperlink"/>
@@ -6497,38 +5601,37 @@
         <w:t xml:space="preserve">In the following case, the court in essence protects the moral rights of a composer by using a contract theory.</w:t>
       </w:r>
     </w:p>
+    <w:bookmarkEnd w:id="66"/>
+    <w:bookmarkStart w:id="72" w:name="granz-v.-harris"/>
     <w:p>
       <w:pPr>
         <w:pStyle w:val="Heading2"/>
       </w:pPr>
-      <w:bookmarkStart w:id="70" w:name="granz-v.-harris"/>
       <w:r>
         <w:rPr>
           <w:i/>
         </w:rPr>
         <w:t xml:space="preserve">Granz v. Harris,</w:t>
       </w:r>
-      <w:bookmarkEnd w:id="70"/>
-    </w:p>
+    </w:p>
+    <w:bookmarkStart w:id="69" w:name="Xbea5fd5ca69813c508c21578836e1a77a0136a1"/>
     <w:p>
       <w:pPr>
         <w:pStyle w:val="Heading6"/>
       </w:pPr>
-      <w:bookmarkStart w:id="71" w:name="united-states-court-of-appeals-2nd-circuit-1952."/>
       <w:r>
         <w:t xml:space="preserve">United States Court of Appeals 2nd Circuit (1952).</w:t>
       </w:r>
-      <w:bookmarkEnd w:id="71"/>
-    </w:p>
-    <w:p>
-      <w:pPr>
+    </w:p>
+    <w:p>
+      <w:pPr>
+        <w:numPr>
+          <w:ilvl w:val="0"/>
+          <w:numId w:val="1005"/>
+        </w:numPr>
         <w:pStyle w:val="Compact"/>
-        <w:numPr>
-          <w:numId w:val="1005"/>
-          <w:ilvl w:val="0"/>
-        </w:numPr>
-      </w:pPr>
-      <w:hyperlink r:id="rId72">
+      </w:pPr>
+      <w:hyperlink r:id="rId67">
         <w:r>
           <w:rPr>
             <w:rStyle w:val="Hyperlink"/>
@@ -6539,13 +5642,13 @@
     </w:p>
     <w:p>
       <w:pPr>
+        <w:numPr>
+          <w:ilvl w:val="0"/>
+          <w:numId w:val="1005"/>
+        </w:numPr>
         <w:pStyle w:val="Compact"/>
-        <w:numPr>
-          <w:numId w:val="1005"/>
-          <w:ilvl w:val="0"/>
-        </w:numPr>
-      </w:pPr>
-      <w:hyperlink r:id="rId73">
+      </w:pPr>
+      <w:hyperlink r:id="rId68">
         <w:r>
           <w:rPr>
             <w:rStyle w:val="Hyperlink"/>
@@ -6554,15 +5657,15 @@
         </w:r>
       </w:hyperlink>
     </w:p>
+    <w:bookmarkEnd w:id="69"/>
+    <w:bookmarkStart w:id="70" w:name="facts"/>
     <w:p>
       <w:pPr>
         <w:pStyle w:val="Heading3"/>
       </w:pPr>
-      <w:bookmarkStart w:id="74" w:name="facts"/>
       <w:r>
         <w:t xml:space="preserve">Facts</w:t>
       </w:r>
-      <w:bookmarkEnd w:id="74"/>
     </w:p>
     <w:p>
       <w:pPr>
@@ -6742,11 +5845,12 @@
         <w:t xml:space="preserve">Sale of the ten-inch abbreviated records was a breach of the contract . . . and [because] the harm to the plaintiff’s reputation as an expert in the presentation of jazz concerts is irreparable, injunctive relief is appropriate.</w:t>
       </w:r>
     </w:p>
+    <w:bookmarkEnd w:id="70"/>
+    <w:bookmarkStart w:id="71" w:name="excerpts-from-granz-v.-harris"/>
     <w:p>
       <w:pPr>
         <w:pStyle w:val="Heading3"/>
       </w:pPr>
-      <w:bookmarkStart w:id="75" w:name="excerpts-from-granz-v.-harris"/>
       <w:r>
         <w:t xml:space="preserve">Excerpts from</w:t>
       </w:r>
@@ -6759,7 +5863,6 @@
         </w:rPr>
         <w:t xml:space="preserve">Granz v. Harris</w:t>
       </w:r>
-      <w:bookmarkEnd w:id="75"/>
     </w:p>
     <w:p>
       <w:pPr>
@@ -7753,48 +6856,47 @@
         <w:t xml:space="preserve">where, as here, it is not necessary to do so.</w:t>
       </w:r>
     </w:p>
+    <w:bookmarkEnd w:id="71"/>
+    <w:bookmarkEnd w:id="72"/>
+    <w:bookmarkStart w:id="91" w:name="scope-of-rights"/>
     <w:p>
       <w:pPr>
         <w:pStyle w:val="Heading2"/>
       </w:pPr>
-      <w:bookmarkStart w:id="76" w:name="scope-of-rights"/>
       <w:r>
         <w:t xml:space="preserve">Scope of Rights</w:t>
       </w:r>
-      <w:bookmarkEnd w:id="76"/>
-    </w:p>
+    </w:p>
+    <w:bookmarkStart w:id="77" w:name="gilliam-v.-abc"/>
     <w:p>
       <w:pPr>
         <w:pStyle w:val="Heading3"/>
       </w:pPr>
-      <w:bookmarkStart w:id="77" w:name="gilliam-v.-abc"/>
       <w:r>
         <w:rPr>
           <w:i/>
         </w:rPr>
         <w:t xml:space="preserve">Gilliam v. ABC</w:t>
       </w:r>
-      <w:bookmarkEnd w:id="77"/>
-    </w:p>
+    </w:p>
+    <w:bookmarkStart w:id="76" w:name="X0d6fe24eb54f3c422974f30d5effafd093d36a3"/>
     <w:p>
       <w:pPr>
         <w:pStyle w:val="Heading6"/>
       </w:pPr>
-      <w:bookmarkStart w:id="78" w:name="united-states-court-of-appeals-2nd-circuit-1976"/>
       <w:r>
         <w:t xml:space="preserve">United States Court of Appeals 2nd Circuit (1976)</w:t>
       </w:r>
-      <w:bookmarkEnd w:id="78"/>
-    </w:p>
-    <w:p>
-      <w:pPr>
+    </w:p>
+    <w:p>
+      <w:pPr>
+        <w:numPr>
+          <w:ilvl w:val="0"/>
+          <w:numId w:val="1006"/>
+        </w:numPr>
         <w:pStyle w:val="Compact"/>
-        <w:numPr>
-          <w:numId w:val="1006"/>
-          <w:ilvl w:val="0"/>
-        </w:numPr>
-      </w:pPr>
-      <w:hyperlink r:id="rId79">
+      </w:pPr>
+      <w:hyperlink r:id="rId73">
         <w:r>
           <w:rPr>
             <w:rStyle w:val="Hyperlink"/>
@@ -7808,13 +6910,13 @@
     </w:p>
     <w:p>
       <w:pPr>
+        <w:numPr>
+          <w:ilvl w:val="0"/>
+          <w:numId w:val="1006"/>
+        </w:numPr>
         <w:pStyle w:val="Compact"/>
-        <w:numPr>
-          <w:numId w:val="1006"/>
-          <w:ilvl w:val="0"/>
-        </w:numPr>
-      </w:pPr>
-      <w:hyperlink r:id="rId80">
+      </w:pPr>
+      <w:hyperlink r:id="rId74">
         <w:r>
           <w:rPr>
             <w:rStyle w:val="Hyperlink"/>
@@ -7825,17 +6927,17 @@
     </w:p>
     <w:p>
       <w:pPr>
+        <w:numPr>
+          <w:ilvl w:val="0"/>
+          <w:numId w:val="1006"/>
+        </w:numPr>
         <w:pStyle w:val="Compact"/>
-        <w:numPr>
-          <w:numId w:val="1006"/>
-          <w:ilvl w:val="0"/>
-        </w:numPr>
-      </w:pPr>
-      <w:hyperlink r:id="rId81">
+      </w:pPr>
+      <w:hyperlink r:id="rId75">
         <w:r>
           <w:rPr>
+            <w:rStyle w:val="Hyperlink"/>
             <w:i/>
-            <w:rStyle w:val="Hyperlink"/>
           </w:rPr>
           <w:t xml:space="preserve">Gilliam</w:t>
         </w:r>
@@ -7929,25 +7031,26 @@
         <w:t xml:space="preserve">and BBC could convey no more rights to ABC than BBC owned.</w:t>
       </w:r>
     </w:p>
+    <w:bookmarkEnd w:id="76"/>
+    <w:bookmarkEnd w:id="77"/>
+    <w:bookmarkStart w:id="90" w:name="visual-artists-rights-act-of-1990-vara"/>
     <w:p>
       <w:pPr>
         <w:pStyle w:val="Heading3"/>
       </w:pPr>
-      <w:bookmarkStart w:id="82" w:name="visual-artists-rights-act-of-1990-vara"/>
       <w:r>
         <w:t xml:space="preserve">Visual Artists Rights Act of 1990 (VARA)</w:t>
       </w:r>
-      <w:bookmarkEnd w:id="82"/>
-    </w:p>
-    <w:p>
-      <w:pPr>
+    </w:p>
+    <w:p>
+      <w:pPr>
+        <w:numPr>
+          <w:ilvl w:val="0"/>
+          <w:numId w:val="1007"/>
+        </w:numPr>
         <w:pStyle w:val="Compact"/>
-        <w:numPr>
-          <w:numId w:val="1007"/>
-          <w:ilvl w:val="0"/>
-        </w:numPr>
-      </w:pPr>
-      <w:hyperlink r:id="rId83">
+      </w:pPr>
+      <w:hyperlink r:id="rId78">
         <w:r>
           <w:rPr>
             <w:rStyle w:val="Hyperlink"/>
@@ -7977,209 +7080,208 @@
     </w:p>
     <w:p>
       <w:pPr>
+        <w:numPr>
+          <w:ilvl w:val="0"/>
+          <w:numId w:val="1008"/>
+        </w:numPr>
         <w:pStyle w:val="Compact"/>
+      </w:pPr>
+      <w:r>
+        <w:t xml:space="preserve">right to claim authorship</w:t>
+      </w:r>
+    </w:p>
+    <w:p>
+      <w:pPr>
         <w:numPr>
+          <w:ilvl w:val="0"/>
           <w:numId w:val="1008"/>
+        </w:numPr>
+        <w:pStyle w:val="Compact"/>
+      </w:pPr>
+      <w:r>
+        <w:t xml:space="preserve">right to prevent the use of one’s name on any work the author did not create</w:t>
+      </w:r>
+    </w:p>
+    <w:p>
+      <w:pPr>
+        <w:numPr>
           <w:ilvl w:val="0"/>
+          <w:numId w:val="1008"/>
         </w:numPr>
-      </w:pPr>
-      <w:r>
-        <w:t xml:space="preserve">right to claim authorship</w:t>
-      </w:r>
-    </w:p>
-    <w:p>
-      <w:pPr>
         <w:pStyle w:val="Compact"/>
+      </w:pPr>
+      <w:r>
+        <w:t xml:space="preserve">right to prevent use of one’s name on any work that has been distorted, mutilated, or modified in a way that would be prejudicial to the author’s honor or reputation</w:t>
+      </w:r>
+    </w:p>
+    <w:p>
+      <w:pPr>
         <w:numPr>
+          <w:ilvl w:val="0"/>
           <w:numId w:val="1008"/>
+        </w:numPr>
+        <w:pStyle w:val="Compact"/>
+      </w:pPr>
+      <w:r>
+        <w:t xml:space="preserve">right to prevent distortion, mutilation, or modification that would prejudice the author’s honor or reputation</w:t>
+      </w:r>
+    </w:p>
+    <w:p>
+      <w:pPr>
+        <w:pStyle w:val="FirstParagraph"/>
+      </w:pPr>
+      <w:r>
+        <w:t xml:space="preserve">Additionally, authors of works of</w:t>
+      </w:r>
+      <w:r>
+        <w:t xml:space="preserve"> </w:t>
+      </w:r>
+      <w:r>
+        <w:t xml:space="preserve">“</w:t>
+      </w:r>
+      <w:r>
+        <w:t xml:space="preserve">recognized stature</w:t>
+      </w:r>
+      <w:r>
+        <w:t xml:space="preserve">”</w:t>
+      </w:r>
+      <w:r>
+        <w:t xml:space="preserve"> </w:t>
+      </w:r>
+      <w:r>
+        <w:t xml:space="preserve">may prohibit intentional or grossly negligent destruction of a work.</w:t>
+      </w:r>
+      <w:r>
+        <w:t xml:space="preserve"> </w:t>
+      </w:r>
+      <w:r>
+        <w:t xml:space="preserve">Exceptions to VARA require a waiver from the author in writing.</w:t>
+      </w:r>
+      <w:r>
+        <w:t xml:space="preserve"> </w:t>
+      </w:r>
+      <w:r>
+        <w:t xml:space="preserve">To date,</w:t>
+      </w:r>
+      <w:r>
+        <w:t xml:space="preserve"> </w:t>
+      </w:r>
+      <w:r>
+        <w:t xml:space="preserve">“</w:t>
+      </w:r>
+      <w:r>
+        <w:t xml:space="preserve">recognized stature</w:t>
+      </w:r>
+      <w:r>
+        <w:t xml:space="preserve">”</w:t>
+      </w:r>
+      <w:r>
+        <w:t xml:space="preserve"> </w:t>
+      </w:r>
+      <w:r>
+        <w:t xml:space="preserve">has managed to elude a precise definition.</w:t>
+      </w:r>
+      <w:r>
+        <w:t xml:space="preserve"> </w:t>
+      </w:r>
+      <w:r>
+        <w:t xml:space="preserve">VARA allows authors to waive their rights,</w:t>
+      </w:r>
+      <w:r>
+        <w:t xml:space="preserve"> </w:t>
+      </w:r>
+      <w:r>
+        <w:t xml:space="preserve">something generally not permitted in France</w:t>
+      </w:r>
+      <w:r>
+        <w:t xml:space="preserve"> </w:t>
+      </w:r>
+      <w:r>
+        <w:t xml:space="preserve">and many European countries</w:t>
+      </w:r>
+      <w:r>
+        <w:t xml:space="preserve"> </w:t>
+      </w:r>
+      <w:r>
+        <w:t xml:space="preserve">whose laws were the originators of the moral rights of artists concept.</w:t>
+      </w:r>
+    </w:p>
+    <w:p>
+      <w:pPr>
+        <w:pStyle w:val="BodyText"/>
+      </w:pPr>
+      <w:r>
+        <w:t xml:space="preserve">In most instances, the rights granted under VARA persist for the life of the author (or the last surviving author, for creators of joint works).</w:t>
+      </w:r>
+    </w:p>
+    <w:bookmarkStart w:id="79" w:name="covered-works."/>
+    <w:p>
+      <w:pPr>
+        <w:pStyle w:val="Heading4"/>
+      </w:pPr>
+      <w:r>
+        <w:t xml:space="preserve">Covered works.</w:t>
+      </w:r>
+    </w:p>
+    <w:p>
+      <w:pPr>
+        <w:pStyle w:val="FirstParagraph"/>
+      </w:pPr>
+      <w:r>
+        <w:t xml:space="preserve">VARA provides its protection only to paintings, drawings, prints, sculptures, still photographic images produced for exhibition only, and existing in single copies or in limited editions of 200 or fewer copies, signed and numbered by the artist. The requirements for protection do not implicate aesthetic taste or value.</w:t>
+      </w:r>
+    </w:p>
+    <w:p>
+      <w:pPr>
+        <w:pStyle w:val="BodyText"/>
+      </w:pPr>
+      <w:r>
+        <w:t xml:space="preserve">Under what circumstances may an artist invoke the protections of VARA?</w:t>
+      </w:r>
+      <w:r>
+        <w:t xml:space="preserve"> </w:t>
+      </w:r>
+      <w:r>
+        <w:t xml:space="preserve">What if a collector decides that almost nobody can afford the paintings of Andy Artist, a prominent American painter.</w:t>
+      </w:r>
+      <w:r>
+        <w:t xml:space="preserve"> </w:t>
+      </w:r>
+      <w:r>
+        <w:t xml:space="preserve">So the collector buys one painting from Andy Artist and then cuts the painting up into a thousand pieces,</w:t>
+      </w:r>
+      <w:r>
+        <w:t xml:space="preserve"> </w:t>
+      </w:r>
+      <w:r>
+        <w:t xml:space="preserve">because the collector plans to sell the pieces to interested parties.</w:t>
+      </w:r>
+      <w:r>
+        <w:t xml:space="preserve"> </w:t>
+      </w:r>
+      <w:r>
+        <w:t xml:space="preserve">Can anybody stop the collector?</w:t>
+      </w:r>
+    </w:p>
+    <w:bookmarkEnd w:id="79"/>
+    <w:bookmarkStart w:id="89" w:name="totally-optional-reading-viewing"/>
+    <w:p>
+      <w:pPr>
+        <w:pStyle w:val="Heading4"/>
+      </w:pPr>
+      <w:r>
+        <w:t xml:space="preserve">Totally Optional Reading &amp; Viewing</w:t>
+      </w:r>
+    </w:p>
+    <w:p>
+      <w:pPr>
+        <w:numPr>
           <w:ilvl w:val="0"/>
+          <w:numId w:val="1009"/>
         </w:numPr>
-      </w:pPr>
-      <w:r>
-        <w:t xml:space="preserve">right to prevent the use of one’s name on any work the author did not create</w:t>
-      </w:r>
-    </w:p>
-    <w:p>
-      <w:pPr>
         <w:pStyle w:val="Compact"/>
-        <w:numPr>
-          <w:numId w:val="1008"/>
-          <w:ilvl w:val="0"/>
-        </w:numPr>
-      </w:pPr>
-      <w:r>
-        <w:t xml:space="preserve">right to prevent use of one’s name on any work that has been distorted, mutilated, or modified in a way that would be prejudicial to the author’s honor or reputation</w:t>
-      </w:r>
-    </w:p>
-    <w:p>
-      <w:pPr>
-        <w:pStyle w:val="Compact"/>
-        <w:numPr>
-          <w:numId w:val="1008"/>
-          <w:ilvl w:val="0"/>
-        </w:numPr>
-      </w:pPr>
-      <w:r>
-        <w:t xml:space="preserve">right to prevent distortion, mutilation, or modification that would prejudice the author’s honor or reputation</w:t>
-      </w:r>
-    </w:p>
-    <w:p>
-      <w:pPr>
-        <w:pStyle w:val="FirstParagraph"/>
-      </w:pPr>
-      <w:r>
-        <w:t xml:space="preserve">Additionally, authors of works of</w:t>
-      </w:r>
-      <w:r>
-        <w:t xml:space="preserve"> </w:t>
-      </w:r>
-      <w:r>
-        <w:t xml:space="preserve">“</w:t>
-      </w:r>
-      <w:r>
-        <w:t xml:space="preserve">recognized stature</w:t>
-      </w:r>
-      <w:r>
-        <w:t xml:space="preserve">”</w:t>
-      </w:r>
-      <w:r>
-        <w:t xml:space="preserve"> </w:t>
-      </w:r>
-      <w:r>
-        <w:t xml:space="preserve">may prohibit intentional or grossly negligent destruction of a work.</w:t>
-      </w:r>
-      <w:r>
-        <w:t xml:space="preserve"> </w:t>
-      </w:r>
-      <w:r>
-        <w:t xml:space="preserve">Exceptions to VARA require a waiver from the author in writing.</w:t>
-      </w:r>
-      <w:r>
-        <w:t xml:space="preserve"> </w:t>
-      </w:r>
-      <w:r>
-        <w:t xml:space="preserve">To date,</w:t>
-      </w:r>
-      <w:r>
-        <w:t xml:space="preserve"> </w:t>
-      </w:r>
-      <w:r>
-        <w:t xml:space="preserve">“</w:t>
-      </w:r>
-      <w:r>
-        <w:t xml:space="preserve">recognized stature</w:t>
-      </w:r>
-      <w:r>
-        <w:t xml:space="preserve">”</w:t>
-      </w:r>
-      <w:r>
-        <w:t xml:space="preserve"> </w:t>
-      </w:r>
-      <w:r>
-        <w:t xml:space="preserve">has managed to elude a precise definition.</w:t>
-      </w:r>
-      <w:r>
-        <w:t xml:space="preserve"> </w:t>
-      </w:r>
-      <w:r>
-        <w:t xml:space="preserve">VARA allows authors to waive their rights,</w:t>
-      </w:r>
-      <w:r>
-        <w:t xml:space="preserve"> </w:t>
-      </w:r>
-      <w:r>
-        <w:t xml:space="preserve">something generally not permitted in France</w:t>
-      </w:r>
-      <w:r>
-        <w:t xml:space="preserve"> </w:t>
-      </w:r>
-      <w:r>
-        <w:t xml:space="preserve">and many European countries</w:t>
-      </w:r>
-      <w:r>
-        <w:t xml:space="preserve"> </w:t>
-      </w:r>
-      <w:r>
-        <w:t xml:space="preserve">whose laws were the originators of the moral rights of artists concept.</w:t>
-      </w:r>
-    </w:p>
-    <w:p>
-      <w:pPr>
-        <w:pStyle w:val="BodyText"/>
-      </w:pPr>
-      <w:r>
-        <w:t xml:space="preserve">In most instances, the rights granted under VARA persist for the life of the author (or the last surviving author, for creators of joint works).</w:t>
-      </w:r>
-    </w:p>
-    <w:p>
-      <w:pPr>
-        <w:pStyle w:val="Heading4"/>
-      </w:pPr>
-      <w:bookmarkStart w:id="84" w:name="covered-works."/>
-      <w:r>
-        <w:t xml:space="preserve">Covered works.</w:t>
-      </w:r>
-      <w:bookmarkEnd w:id="84"/>
-    </w:p>
-    <w:p>
-      <w:pPr>
-        <w:pStyle w:val="FirstParagraph"/>
-      </w:pPr>
-      <w:r>
-        <w:t xml:space="preserve">VARA provides its protection only to paintings, drawings, prints, sculptures, still photographic images produced for exhibition only, and existing in single copies or in limited editions of 200 or fewer copies, signed and numbered by the artist. The requirements for protection do not implicate aesthetic taste or value.</w:t>
-      </w:r>
-    </w:p>
-    <w:p>
-      <w:pPr>
-        <w:pStyle w:val="BodyText"/>
-      </w:pPr>
-      <w:r>
-        <w:t xml:space="preserve">Under what circumstances may an artist invoke the protections of VARA?</w:t>
-      </w:r>
-      <w:r>
-        <w:t xml:space="preserve"> </w:t>
-      </w:r>
-      <w:r>
-        <w:t xml:space="preserve">What if a collector decides that almost nobody can afford the paintings of Andy Artist, a prominent American painter.</w:t>
-      </w:r>
-      <w:r>
-        <w:t xml:space="preserve"> </w:t>
-      </w:r>
-      <w:r>
-        <w:t xml:space="preserve">So the collector buys one painting from Andy Artist and then cuts the painting up into a thousand pieces,</w:t>
-      </w:r>
-      <w:r>
-        <w:t xml:space="preserve"> </w:t>
-      </w:r>
-      <w:r>
-        <w:t xml:space="preserve">because the collector plans to sell the pieces to interested parties.</w:t>
-      </w:r>
-      <w:r>
-        <w:t xml:space="preserve"> </w:t>
-      </w:r>
-      <w:r>
-        <w:t xml:space="preserve">Can anybody stop the collector?</w:t>
-      </w:r>
-    </w:p>
-    <w:p>
-      <w:pPr>
-        <w:pStyle w:val="Heading4"/>
-      </w:pPr>
-      <w:bookmarkStart w:id="85" w:name="totally-optional-reading-viewing"/>
-      <w:r>
-        <w:t xml:space="preserve">Totally Optional Reading &amp; Viewing</w:t>
-      </w:r>
-      <w:bookmarkEnd w:id="85"/>
-    </w:p>
-    <w:p>
-      <w:pPr>
-        <w:pStyle w:val="Compact"/>
-        <w:numPr>
-          <w:numId w:val="1009"/>
-          <w:ilvl w:val="0"/>
-        </w:numPr>
-      </w:pPr>
-      <w:hyperlink r:id="rId86">
+      </w:pPr>
+      <w:hyperlink r:id="rId80">
         <w:r>
           <w:rPr>
             <w:rStyle w:val="Hyperlink"/>
@@ -8190,17 +7292,17 @@
     </w:p>
     <w:p>
       <w:pPr>
+        <w:numPr>
+          <w:ilvl w:val="0"/>
+          <w:numId w:val="1009"/>
+        </w:numPr>
         <w:pStyle w:val="Compact"/>
-        <w:numPr>
-          <w:numId w:val="1009"/>
-          <w:ilvl w:val="0"/>
-        </w:numPr>
-      </w:pPr>
-      <w:hyperlink r:id="rId87">
+      </w:pPr>
+      <w:hyperlink r:id="rId81">
         <w:r>
           <w:rPr>
+            <w:rStyle w:val="Hyperlink"/>
             <w:i/>
-            <w:rStyle w:val="Hyperlink"/>
           </w:rPr>
           <w:t xml:space="preserve">How Effective Has VARA Been?</w:t>
         </w:r>
@@ -8208,17 +7310,17 @@
     </w:p>
     <w:p>
       <w:pPr>
+        <w:numPr>
+          <w:ilvl w:val="0"/>
+          <w:numId w:val="1009"/>
+        </w:numPr>
         <w:pStyle w:val="Compact"/>
-        <w:numPr>
-          <w:numId w:val="1009"/>
-          <w:ilvl w:val="0"/>
-        </w:numPr>
-      </w:pPr>
-      <w:hyperlink r:id="rId88">
+      </w:pPr>
+      <w:hyperlink r:id="rId82">
         <w:r>
           <w:rPr>
+            <w:rStyle w:val="Hyperlink"/>
             <w:i/>
-            <w:rStyle w:val="Hyperlink"/>
           </w:rPr>
           <w:t xml:space="preserve">Deconstructing Moral Rights</w:t>
         </w:r>
@@ -8226,13 +7328,13 @@
     </w:p>
     <w:p>
       <w:pPr>
+        <w:numPr>
+          <w:ilvl w:val="0"/>
+          <w:numId w:val="1009"/>
+        </w:numPr>
         <w:pStyle w:val="Compact"/>
-        <w:numPr>
-          <w:numId w:val="1009"/>
-          <w:ilvl w:val="0"/>
-        </w:numPr>
-      </w:pPr>
-      <w:hyperlink r:id="rId89">
+      </w:pPr>
+      <w:hyperlink r:id="rId83">
         <w:r>
           <w:rPr>
             <w:rStyle w:val="Hyperlink"/>
@@ -8243,13 +7345,13 @@
     </w:p>
     <w:p>
       <w:pPr>
+        <w:numPr>
+          <w:ilvl w:val="0"/>
+          <w:numId w:val="1009"/>
+        </w:numPr>
         <w:pStyle w:val="Compact"/>
-        <w:numPr>
-          <w:numId w:val="1009"/>
-          <w:ilvl w:val="0"/>
-        </w:numPr>
-      </w:pPr>
-      <w:hyperlink r:id="rId90">
+      </w:pPr>
+      <w:hyperlink r:id="rId84">
         <w:r>
           <w:rPr>
             <w:rStyle w:val="Hyperlink"/>
@@ -8260,13 +7362,13 @@
     </w:p>
     <w:p>
       <w:pPr>
+        <w:numPr>
+          <w:ilvl w:val="0"/>
+          <w:numId w:val="1009"/>
+        </w:numPr>
         <w:pStyle w:val="Compact"/>
-        <w:numPr>
-          <w:numId w:val="1009"/>
-          <w:ilvl w:val="0"/>
-        </w:numPr>
-      </w:pPr>
-      <w:hyperlink r:id="rId91">
+      </w:pPr>
+      <w:hyperlink r:id="rId85">
         <w:r>
           <w:rPr>
             <w:rStyle w:val="Hyperlink"/>
@@ -8277,13 +7379,13 @@
     </w:p>
     <w:p>
       <w:pPr>
+        <w:numPr>
+          <w:ilvl w:val="0"/>
+          <w:numId w:val="1009"/>
+        </w:numPr>
         <w:pStyle w:val="Compact"/>
-        <w:numPr>
-          <w:numId w:val="1009"/>
-          <w:ilvl w:val="0"/>
-        </w:numPr>
-      </w:pPr>
-      <w:hyperlink r:id="rId92">
+      </w:pPr>
+      <w:hyperlink r:id="rId86">
         <w:r>
           <w:rPr>
             <w:rStyle w:val="Hyperlink"/>
@@ -8294,13 +7396,13 @@
     </w:p>
     <w:p>
       <w:pPr>
+        <w:numPr>
+          <w:ilvl w:val="0"/>
+          <w:numId w:val="1009"/>
+        </w:numPr>
         <w:pStyle w:val="Compact"/>
-        <w:numPr>
-          <w:numId w:val="1009"/>
-          <w:ilvl w:val="0"/>
-        </w:numPr>
-      </w:pPr>
-      <w:hyperlink r:id="rId93">
+      </w:pPr>
+      <w:hyperlink r:id="rId87">
         <w:r>
           <w:rPr>
             <w:rStyle w:val="Hyperlink"/>
@@ -8335,13 +7437,13 @@
     </w:p>
     <w:p>
       <w:pPr>
+        <w:numPr>
+          <w:ilvl w:val="0"/>
+          <w:numId w:val="1009"/>
+        </w:numPr>
         <w:pStyle w:val="Compact"/>
-        <w:numPr>
-          <w:numId w:val="1009"/>
-          <w:ilvl w:val="0"/>
-        </w:numPr>
-      </w:pPr>
-      <w:hyperlink r:id="rId94">
+      </w:pPr>
+      <w:hyperlink r:id="rId88">
         <w:r>
           <w:rPr>
             <w:rStyle w:val="Hyperlink"/>
@@ -8356,8 +7458,8 @@
         </w:r>
         <w:r>
           <w:rPr>
+            <w:rStyle w:val="Hyperlink"/>
             <w:i/>
-            <w:rStyle w:val="Hyperlink"/>
           </w:rPr>
           <w:t xml:space="preserve">Wolf of Wall Street</w:t>
         </w:r>
@@ -8399,6 +7501,10 @@
         <w:t xml:space="preserve">for the seven-month shoot, which is around $60,000 before commissions and taxes.</w:t>
       </w:r>
     </w:p>
+    <w:bookmarkEnd w:id="89"/>
+    <w:bookmarkEnd w:id="90"/>
+    <w:bookmarkEnd w:id="91"/>
+    <w:bookmarkEnd w:id="92"/>
     <w:sectPr/>
   </w:body>
 </w:document>
@@ -8430,109 +7536,6 @@
 <file path=word/numbering.xml><?xml version="1.0" encoding="utf-8"?>
 <w:numbering xmlns:w="http://schemas.openxmlformats.org/wordprocessingml/2006/main">
   <w:abstractNum w:abstractNumId="990">
-    <w:nsid w:val="170cd2de"/>
-    <w:multiLevelType w:val="multilevel"/>
-    <w:lvl w:ilvl="0">
-      <w:numFmt w:val="bullet"/>
-      <w:lvlText w:val=" "/>
-      <w:lvlJc w:val="left"/>
-      <w:pPr>
-        <w:tabs>
-          <w:tab w:val="num" w:pos="0"/>
-        </w:tabs>
-        <w:ind w:left="480" w:hanging="480"/>
-      </w:pPr>
-    </w:lvl>
-    <w:lvl w:ilvl="1">
-      <w:numFmt w:val="bullet"/>
-      <w:lvlText w:val=" "/>
-      <w:lvlJc w:val="left"/>
-      <w:pPr>
-        <w:tabs>
-          <w:tab w:val="num" w:pos="720"/>
-        </w:tabs>
-        <w:ind w:left="1200" w:hanging="480"/>
-      </w:pPr>
-    </w:lvl>
-    <w:lvl w:ilvl="2">
-      <w:numFmt w:val="bullet"/>
-      <w:lvlText w:val=" "/>
-      <w:lvlJc w:val="left"/>
-      <w:pPr>
-        <w:tabs>
-          <w:tab w:val="num" w:pos="1440"/>
-        </w:tabs>
-        <w:ind w:left="1920" w:hanging="480"/>
-      </w:pPr>
-    </w:lvl>
-    <w:lvl w:ilvl="3">
-      <w:numFmt w:val="bullet"/>
-      <w:lvlText w:val=" "/>
-      <w:lvlJc w:val="left"/>
-      <w:pPr>
-        <w:tabs>
-          <w:tab w:val="num" w:pos="2160"/>
-        </w:tabs>
-        <w:ind w:left="2640" w:hanging="480"/>
-      </w:pPr>
-    </w:lvl>
-    <w:lvl w:ilvl="4">
-      <w:numFmt w:val="bullet"/>
-      <w:lvlText w:val=" "/>
-      <w:lvlJc w:val="left"/>
-      <w:pPr>
-        <w:tabs>
-          <w:tab w:val="num" w:pos="2880"/>
-        </w:tabs>
-        <w:ind w:left="3360" w:hanging="480"/>
-      </w:pPr>
-    </w:lvl>
-    <w:lvl w:ilvl="5">
-      <w:numFmt w:val="bullet"/>
-      <w:lvlText w:val=" "/>
-      <w:lvlJc w:val="left"/>
-      <w:pPr>
-        <w:tabs>
-          <w:tab w:val="num" w:pos="3600"/>
-        </w:tabs>
-        <w:ind w:left="4080" w:hanging="480"/>
-      </w:pPr>
-    </w:lvl>
-    <w:lvl w:ilvl="6">
-      <w:numFmt w:val="bullet"/>
-      <w:lvlText w:val=" "/>
-      <w:lvlJc w:val="left"/>
-      <w:pPr>
-        <w:tabs>
-          <w:tab w:val="num" w:pos="4320"/>
-        </w:tabs>
-        <w:ind w:left="4800" w:hanging="480"/>
-      </w:pPr>
-    </w:lvl>
-    <w:lvl w:ilvl="7">
-      <w:numFmt w:val="bullet"/>
-      <w:lvlText w:val=" "/>
-      <w:lvlJc w:val="left"/>
-      <w:pPr>
-        <w:tabs>
-          <w:tab w:val="num" w:pos="5040"/>
-        </w:tabs>
-        <w:ind w:left="5520" w:hanging="480"/>
-      </w:pPr>
-    </w:lvl>
-    <w:lvl w:ilvl="8">
-      <w:numFmt w:val="bullet"/>
-      <w:lvlText w:val=" "/>
-      <w:lvlJc w:val="left"/>
-      <w:pPr>
-        <w:tabs>
-          <w:tab w:val="num" w:pos="5760"/>
-        </w:tabs>
-        <w:ind w:left="6240" w:hanging="480"/>
-      </w:pPr>
-    </w:lvl>
-  </w:abstractNum>
-  <w:abstractNum w:abstractNumId="990">
     <w:nsid w:val="2c1ae401"/>
     <w:multiLevelType w:val="multilevel"/>
     <w:lvl w:ilvl="0">
@@ -8850,9 +7853,6 @@
       </w:pPr>
     </w:lvl>
   </w:abstractNum>
-  <w:num w:numId="1000">
-    <w:abstractNumId w:val="990"/>
-  </w:num>
   <w:num w:numId="1000">
     <w:abstractNumId w:val="990"/>
   </w:num>
@@ -9053,7 +8053,7 @@
       <w:rFonts w:asciiTheme="majorHAnsi" w:eastAsiaTheme="majorEastAsia" w:hAnsiTheme="majorHAnsi" w:cstheme="majorBidi"/>
       <w:b/>
       <w:bCs/>
-      <w:color w:val="345A8A" w:themeColor="accent1" w:themeShade="B5"/>
+      <w:color w:val="4F81BD" w:themeColor="accent1"/>
       <w:sz w:val="32"/>
       <w:szCs w:val="32"/>
     </w:rPr>
@@ -9076,8 +8076,8 @@
       <w:b/>
       <w:bCs/>
       <w:color w:val="4F81BD" w:themeColor="accent1"/>
-      <w:sz w:val="32"/>
-      <w:szCs w:val="32"/>
+      <w:sz w:val="28"/>
+      <w:szCs w:val="28"/>
     </w:rPr>
   </w:style>
   <w:style w:type="paragraph" w:styleId="Heading3">
@@ -9098,8 +8098,8 @@
       <w:b/>
       <w:bCs/>
       <w:color w:val="4F81BD" w:themeColor="accent1"/>
-      <w:sz w:val="28"/>
-      <w:szCs w:val="28"/>
+      <w:sz w:val="24"/>
+      <w:szCs w:val="24"/>
     </w:rPr>
   </w:style>
   <w:style w:type="paragraph" w:styleId="Heading4">
@@ -9117,7 +8117,7 @@
     </w:pPr>
     <w:rPr>
       <w:rFonts w:asciiTheme="majorHAnsi" w:eastAsiaTheme="majorEastAsia" w:hAnsiTheme="majorHAnsi" w:cstheme="majorBidi"/>
-      <w:b/>
+      <w:i/>
       <w:bCs/>
       <w:color w:val="4F81BD" w:themeColor="accent1"/>
       <w:sz w:val="24"/>
@@ -9139,7 +8139,6 @@
     </w:pPr>
     <w:rPr>
       <w:rFonts w:asciiTheme="majorHAnsi" w:eastAsiaTheme="majorEastAsia" w:hAnsiTheme="majorHAnsi" w:cstheme="majorBidi"/>
-      <w:i/>
       <w:iCs/>
       <w:color w:val="4F81BD" w:themeColor="accent1"/>
       <w:sz w:val="24"/>
@@ -9235,14 +8234,8 @@
     <w:qFormat/>
     <w:pPr>
       <w:spacing w:before="100" w:after="100"/>
-      <w:ind w:firstLine="0"/>
+      <w:ind w:firstLine="0" w:left="480" w:right="480"/>
     </w:pPr>
-    <w:rPr>
-      <w:rFonts w:asciiTheme="majorHAnsi" w:eastAsiaTheme="majorEastAsia" w:hAnsiTheme="majorHAnsi" w:cstheme="majorBidi"/>
-      <w:bCs/>
-      <w:sz w:val="20"/>
-      <w:szCs w:val="20"/>
-    </w:rPr>
   </w:style>
   <w:style w:type="paragraph" w:styleId="FootnoteText">
     <w:name w:val="Footnote Text"/>
@@ -9335,6 +8328,10 @@
       <w:rFonts w:ascii="Consolas" w:hAnsi="Consolas"/>
       <w:sz w:val="22"/>
     </w:rPr>
+  </w:style>
+  <w:style w:type="character" w:customStyle="1" w:styleId="SectionNumber">
+    <w:name w:val="Section Number"/>
+    <w:basedOn w:val="BodyTextChar"/>
   </w:style>
   <w:style w:type="character" w:styleId="FootnoteReference">
     <w:name w:val="Footnote Reference"/>

</xml_diff>